<commit_message>
0.2v , Add Content In Document
</commit_message>
<xml_diff>
--- a/1- introduction/Document.docx
+++ b/1- introduction/Document.docx
@@ -10,7 +10,7 @@
         <w:spacing w:before="240" w:line="480" w:lineRule="auto"/>
         <w:jc w:val="center"/>
         <w:rPr>
-          <w:rFonts w:ascii="Tajawal" w:hAnsi="Tajawal" w:cs="Tajawal" w:hint="cs"/>
+          <w:rFonts w:ascii="Tajawal" w:hAnsi="Tajawal" w:cs="Tajawal"/>
           <w:b/>
           <w:bCs/>
           <w:sz w:val="32"/>
@@ -43,6 +43,8 @@
       <w:r>
         <w:rPr>
           <w:rFonts w:ascii="Tajawal" w:hAnsi="Tajawal" w:cs="Tajawal" w:hint="cs"/>
+          <w:b/>
+          <w:bCs/>
           <w:sz w:val="32"/>
           <w:szCs w:val="32"/>
           <w:u w:val="single"/>
@@ -54,14 +56,12 @@
     <w:p>
       <w:pPr>
         <w:rPr>
-          <w:rFonts w:ascii="Tajawal" w:hAnsi="Tajawal" w:cs="Tajawal" w:hint="cs"/>
-          <w:b/>
-          <w:bCs/>
-          <w:rtl/>
-        </w:rPr>
-      </w:pPr>
-      <w:bookmarkStart w:id="0" w:name="_GoBack"/>
-      <w:bookmarkEnd w:id="0"/>
+          <w:rFonts w:ascii="Tajawal" w:hAnsi="Tajawal" w:cs="Tajawal"/>
+          <w:b/>
+          <w:bCs/>
+          <w:rtl/>
+        </w:rPr>
+      </w:pPr>
     </w:p>
     <w:p>
       <w:pPr>
@@ -72,7 +72,7 @@
         </w:numPr>
         <w:spacing w:line="480" w:lineRule="auto"/>
         <w:rPr>
-          <w:rFonts w:ascii="Tajawal" w:hAnsi="Tajawal" w:cs="Tajawal" w:hint="cs"/>
+          <w:rFonts w:ascii="Tajawal" w:hAnsi="Tajawal" w:cs="Tajawal"/>
         </w:rPr>
       </w:pPr>
       <w:r>
@@ -96,6 +96,8 @@
         </w:rPr>
         <w:t xml:space="preserve"> المشروع</w:t>
       </w:r>
+      <w:bookmarkStart w:id="0" w:name="_GoBack"/>
+      <w:bookmarkEnd w:id="0"/>
     </w:p>
     <w:p>
       <w:pPr>
@@ -106,7 +108,7 @@
         </w:numPr>
         <w:spacing w:line="480" w:lineRule="auto"/>
         <w:rPr>
-          <w:rFonts w:ascii="Tajawal" w:hAnsi="Tajawal" w:cs="Tajawal" w:hint="cs"/>
+          <w:rFonts w:ascii="Tajawal" w:hAnsi="Tajawal" w:cs="Tajawal"/>
         </w:rPr>
       </w:pPr>
       <w:r>
@@ -141,7 +143,6 @@
         <w:spacing w:line="480" w:lineRule="auto"/>
         <w:rPr>
           <w:rFonts w:ascii="Tajawal" w:hAnsi="Tajawal" w:cs="Tajawal" w:hint="cs"/>
-          <w:rtl/>
         </w:rPr>
       </w:pPr>
       <w:r>
@@ -154,6 +155,1121 @@
     </w:p>
     <w:p>
       <w:pPr>
+        <w:spacing w:line="240" w:lineRule="auto"/>
+        <w:jc w:val="center"/>
+        <w:rPr>
+          <w:rFonts w:ascii="Tajawal" w:hAnsi="Tajawal" w:cs="Tajawal" w:hint="cs"/>
+          <w:b/>
+          <w:bCs/>
+          <w:sz w:val="24"/>
+          <w:szCs w:val="24"/>
+          <w:u w:val="single"/>
+          <w:rtl/>
+        </w:rPr>
+      </w:pPr>
+      <w:r>
+        <w:rPr>
+          <w:rFonts w:ascii="Tajawal" w:hAnsi="Tajawal" w:cs="Tajawal" w:hint="cs"/>
+          <w:b/>
+          <w:bCs/>
+          <w:sz w:val="24"/>
+          <w:szCs w:val="24"/>
+          <w:u w:val="single"/>
+          <w:rtl/>
+        </w:rPr>
+        <w:t>اولاً : وصف فكرة المشروع:</w:t>
+      </w:r>
+      <w:r>
+        <w:rPr>
+          <w:rFonts w:ascii="Tajawal" w:hAnsi="Tajawal" w:cs="Tajawal" w:hint="cs"/>
+          <w:b/>
+          <w:bCs/>
+          <w:sz w:val="24"/>
+          <w:szCs w:val="24"/>
+          <w:u w:val="single"/>
+          <w:rtl/>
+        </w:rPr>
+        <w:t xml:space="preserve"> </w:t>
+      </w:r>
+    </w:p>
+    <w:p>
+      <w:pPr>
+        <w:spacing w:after="0" w:line="360" w:lineRule="auto"/>
+        <w:rPr>
+          <w:rFonts w:ascii="Tajawal" w:hAnsi="Tajawal" w:cs="Tajawal" w:hint="cs"/>
+          <w:sz w:val="18"/>
+          <w:szCs w:val="18"/>
+          <w:rtl/>
+        </w:rPr>
+      </w:pPr>
+      <w:r>
+        <w:rPr>
+          <w:rFonts w:ascii="Tajawal" w:hAnsi="Tajawal" w:cs="Tajawal" w:hint="cs"/>
+          <w:b/>
+          <w:bCs/>
+          <w:sz w:val="18"/>
+          <w:szCs w:val="18"/>
+          <w:rtl/>
+        </w:rPr>
+        <w:t>العنوان المقترح :</w:t>
+      </w:r>
+      <w:r>
+        <w:rPr>
+          <w:rFonts w:ascii="Tajawal" w:hAnsi="Tajawal" w:cs="Tajawal" w:hint="cs"/>
+          <w:sz w:val="18"/>
+          <w:szCs w:val="18"/>
+          <w:rtl/>
+        </w:rPr>
+        <w:t xml:space="preserve"> علَّم بالق</w:t>
+      </w:r>
+      <w:r>
+        <w:rPr>
+          <w:rFonts w:ascii="Tajawal" w:hAnsi="Tajawal" w:cs="Tajawal" w:hint="cs"/>
+          <w:sz w:val="18"/>
+          <w:szCs w:val="18"/>
+          <w:rtl/>
+        </w:rPr>
+        <w:t xml:space="preserve">لمْ , </w:t>
+      </w:r>
+    </w:p>
+    <w:p>
+      <w:pPr>
+        <w:spacing w:after="0" w:line="360" w:lineRule="auto"/>
+        <w:rPr>
+          <w:rFonts w:ascii="Tajawal" w:hAnsi="Tajawal" w:cs="Tajawal" w:hint="cs"/>
+          <w:sz w:val="18"/>
+          <w:szCs w:val="18"/>
+          <w:rtl/>
+        </w:rPr>
+      </w:pPr>
+    </w:p>
+    <w:p>
+      <w:pPr>
+        <w:spacing w:line="360" w:lineRule="auto"/>
+        <w:rPr>
+          <w:rFonts w:ascii="Tajawal" w:hAnsi="Tajawal" w:cs="Tajawal" w:hint="cs"/>
+          <w:sz w:val="18"/>
+          <w:szCs w:val="18"/>
+          <w:rtl/>
+        </w:rPr>
+      </w:pPr>
+      <w:r>
+        <w:rPr>
+          <w:rFonts w:ascii="Tajawal" w:hAnsi="Tajawal" w:cs="Tajawal" w:hint="cs"/>
+          <w:b/>
+          <w:bCs/>
+          <w:sz w:val="18"/>
+          <w:szCs w:val="18"/>
+          <w:rtl/>
+        </w:rPr>
+        <w:t>الفكرة بشكل عام :</w:t>
+      </w:r>
+      <w:r>
+        <w:rPr>
+          <w:rFonts w:ascii="Tajawal" w:hAnsi="Tajawal" w:cs="Tajawal" w:hint="cs"/>
+          <w:sz w:val="18"/>
+          <w:szCs w:val="18"/>
+          <w:rtl/>
+        </w:rPr>
+        <w:t xml:space="preserve"> تتمحور الفكرة حول انشاء موقع </w:t>
+      </w:r>
+      <w:r>
+        <w:rPr>
+          <w:rFonts w:ascii="Tajawal" w:hAnsi="Tajawal" w:cs="Tajawal" w:hint="cs"/>
+          <w:sz w:val="18"/>
+          <w:szCs w:val="18"/>
+          <w:rtl/>
+        </w:rPr>
+        <w:t xml:space="preserve">غير ربحي </w:t>
+      </w:r>
+      <w:r>
+        <w:rPr>
+          <w:rFonts w:ascii="Tajawal" w:hAnsi="Tajawal" w:cs="Tajawal" w:hint="cs"/>
+          <w:sz w:val="18"/>
+          <w:szCs w:val="18"/>
+          <w:rtl/>
+        </w:rPr>
+        <w:t>جامع ل</w:t>
+      </w:r>
+      <w:r>
+        <w:rPr>
+          <w:rFonts w:ascii="Tajawal" w:hAnsi="Tajawal" w:cs="Tajawal" w:hint="cs"/>
+          <w:sz w:val="18"/>
+          <w:szCs w:val="18"/>
+          <w:rtl/>
+        </w:rPr>
+        <w:t xml:space="preserve">دواوين </w:t>
+      </w:r>
+      <w:r>
+        <w:rPr>
+          <w:rFonts w:ascii="Tajawal" w:hAnsi="Tajawal" w:cs="Tajawal" w:hint="cs"/>
+          <w:sz w:val="18"/>
+          <w:szCs w:val="18"/>
+          <w:rtl/>
+        </w:rPr>
+        <w:t xml:space="preserve">اشبه بدواوين </w:t>
+      </w:r>
+      <w:r>
+        <w:rPr>
+          <w:rFonts w:ascii="Tajawal" w:hAnsi="Tajawal" w:cs="Tajawal" w:hint="cs"/>
+          <w:sz w:val="18"/>
+          <w:szCs w:val="18"/>
+          <w:rtl/>
+        </w:rPr>
+        <w:t>الشعر</w:t>
+      </w:r>
+      <w:r>
+        <w:rPr>
+          <w:rFonts w:ascii="Tajawal" w:hAnsi="Tajawal" w:cs="Tajawal" w:hint="cs"/>
+          <w:sz w:val="18"/>
+          <w:szCs w:val="18"/>
+          <w:rtl/>
+        </w:rPr>
+        <w:t xml:space="preserve">  وتسمى "المجلس", </w:t>
+      </w:r>
+      <w:r>
+        <w:rPr>
+          <w:rFonts w:ascii="Tajawal" w:hAnsi="Tajawal" w:cs="Tajawal" w:hint="cs"/>
+          <w:sz w:val="18"/>
+          <w:szCs w:val="18"/>
+          <w:rtl/>
+        </w:rPr>
+        <w:t xml:space="preserve"> تتيح لأي</w:t>
+      </w:r>
+      <w:r>
+        <w:rPr>
+          <w:rFonts w:ascii="Tajawal" w:hAnsi="Tajawal" w:cs="Tajawal" w:hint="cs"/>
+          <w:sz w:val="18"/>
+          <w:szCs w:val="18"/>
+          <w:rtl/>
+        </w:rPr>
+        <w:t xml:space="preserve"> عضو في الموقع</w:t>
+      </w:r>
+      <w:r>
+        <w:rPr>
+          <w:rFonts w:ascii="Tajawal" w:hAnsi="Tajawal" w:cs="Tajawal" w:hint="cs"/>
+          <w:sz w:val="18"/>
+          <w:szCs w:val="18"/>
+          <w:rtl/>
+        </w:rPr>
+        <w:t xml:space="preserve"> متابعة الادب بجميع انواعه من قصص وروايات وشعر  </w:t>
+      </w:r>
+      <w:r>
+        <w:rPr>
+          <w:rFonts w:ascii="Tajawal" w:hAnsi="Tajawal" w:cs="Tajawal" w:hint="cs"/>
+          <w:sz w:val="18"/>
+          <w:szCs w:val="18"/>
+          <w:rtl/>
+        </w:rPr>
+        <w:t>و</w:t>
+      </w:r>
+      <w:r>
+        <w:rPr>
+          <w:rFonts w:ascii="Tajawal" w:hAnsi="Tajawal" w:cs="Tajawal" w:hint="cs"/>
+          <w:sz w:val="18"/>
+          <w:szCs w:val="18"/>
+          <w:rtl/>
+        </w:rPr>
+        <w:t>مقالات  وايضاً النقد مع تبادل الآراء</w:t>
+      </w:r>
+      <w:r>
+        <w:rPr>
+          <w:rFonts w:ascii="Tajawal" w:hAnsi="Tajawal" w:cs="Tajawal" w:hint="cs"/>
+          <w:sz w:val="18"/>
+          <w:szCs w:val="18"/>
+          <w:rtl/>
+        </w:rPr>
+        <w:t>,</w:t>
+      </w:r>
+    </w:p>
+    <w:p>
+      <w:pPr>
+        <w:spacing w:after="0" w:line="360" w:lineRule="auto"/>
+        <w:rPr>
+          <w:rFonts w:ascii="Tajawal" w:hAnsi="Tajawal" w:cs="Tajawal" w:hint="cs"/>
+          <w:sz w:val="18"/>
+          <w:szCs w:val="18"/>
+          <w:rtl/>
+        </w:rPr>
+      </w:pPr>
+      <w:r>
+        <w:rPr>
+          <w:rFonts w:ascii="Tajawal" w:hAnsi="Tajawal" w:cs="Tajawal" w:hint="cs"/>
+          <w:sz w:val="18"/>
+          <w:szCs w:val="18"/>
+          <w:rtl/>
+        </w:rPr>
+        <w:t xml:space="preserve">  امكانية </w:t>
+      </w:r>
+      <w:r>
+        <w:rPr>
+          <w:rFonts w:ascii="Tajawal" w:hAnsi="Tajawal" w:cs="Tajawal" w:hint="cs"/>
+          <w:sz w:val="18"/>
+          <w:szCs w:val="18"/>
+          <w:rtl/>
+        </w:rPr>
+        <w:t>ترقية العضوية ليصبح كاتب يستطيع انشاء مجلس أدبي خاص به ينشر</w:t>
+      </w:r>
+      <w:r>
+        <w:rPr>
+          <w:rFonts w:ascii="Tajawal" w:hAnsi="Tajawal" w:cs="Tajawal" w:hint="cs"/>
+          <w:sz w:val="18"/>
+          <w:szCs w:val="18"/>
+          <w:rtl/>
+        </w:rPr>
+        <w:t xml:space="preserve"> فيه روايات او قصص او مقالات ويتم نشره على مستوى الموقع مما يتيح لجميع الاعضاء تصفح مجلسه وقراءة كتاباته وايضاً متابعته والتعليق عليه,</w:t>
+      </w:r>
+    </w:p>
+    <w:p>
+      <w:pPr>
+        <w:spacing w:after="0" w:line="360" w:lineRule="auto"/>
+        <w:rPr>
+          <w:rFonts w:ascii="Tajawal" w:hAnsi="Tajawal" w:cs="Tajawal" w:hint="cs"/>
+          <w:sz w:val="18"/>
+          <w:szCs w:val="18"/>
+          <w:rtl/>
+        </w:rPr>
+      </w:pPr>
+    </w:p>
+    <w:p>
+      <w:pPr>
+        <w:spacing w:after="0" w:line="360" w:lineRule="auto"/>
+        <w:rPr>
+          <w:rFonts w:ascii="Tajawal" w:hAnsi="Tajawal" w:cs="Tajawal" w:hint="cs"/>
+          <w:sz w:val="18"/>
+          <w:szCs w:val="18"/>
+          <w:rtl/>
+        </w:rPr>
+      </w:pPr>
+      <w:r>
+        <w:rPr>
+          <w:rFonts w:ascii="Tajawal" w:hAnsi="Tajawal" w:cs="Tajawal" w:hint="cs"/>
+          <w:b/>
+          <w:bCs/>
+          <w:sz w:val="18"/>
+          <w:szCs w:val="18"/>
+          <w:rtl/>
+        </w:rPr>
+        <w:t>منظومة</w:t>
+      </w:r>
+      <w:r>
+        <w:rPr>
+          <w:rFonts w:ascii="Tajawal" w:hAnsi="Tajawal" w:cs="Tajawal" w:hint="cs"/>
+          <w:b/>
+          <w:bCs/>
+          <w:sz w:val="18"/>
+          <w:szCs w:val="18"/>
+          <w:rtl/>
+        </w:rPr>
+        <w:t xml:space="preserve"> الصلاحيات والرتب :</w:t>
+      </w:r>
+      <w:r>
+        <w:rPr>
+          <w:rFonts w:ascii="Tajawal" w:hAnsi="Tajawal" w:cs="Tajawal" w:hint="cs"/>
+          <w:sz w:val="18"/>
+          <w:szCs w:val="18"/>
+          <w:rtl/>
+        </w:rPr>
+        <w:t xml:space="preserve">  1- يستطيع أي زائر للموقع تصفح المجالس ,  2-  يمكن لأي زائر تسجيل عضوية, الصلاحيات: تخصيص بروفايل خاص به باسم مستعار وصورة عرض , التعليق على المنشورات وامكانية المتابعة ووضع الاعجاب , 3 </w:t>
+      </w:r>
+      <w:r>
+        <w:rPr>
+          <w:rFonts w:ascii="Tajawal" w:hAnsi="Tajawal" w:cs="Tajawal"/>
+          <w:sz w:val="18"/>
+          <w:szCs w:val="18"/>
+          <w:rtl/>
+        </w:rPr>
+        <w:t>–</w:t>
+      </w:r>
+      <w:r>
+        <w:rPr>
+          <w:rFonts w:ascii="Tajawal" w:hAnsi="Tajawal" w:cs="Tajawal" w:hint="cs"/>
+          <w:sz w:val="18"/>
+          <w:szCs w:val="18"/>
+          <w:rtl/>
+        </w:rPr>
+        <w:t xml:space="preserve"> يستطيع أي عضو تقديم على ترقية العضوية الى كاتب , الصلاحيات : امكانية انشاء المجالس ونشر الابداعات بالإضافة الى الصلاحيات السابقة , 4-  ترشيح الكتاب الى برنامج تصفية للكتاب المتفاعلين والموثوقين من قبل الادارة وترقيتهم الى مشرف , الصلاحيات : ادارة جميع منشورات الموقع والموافقة على المحتويات المنشورة والتعليقات وتقديم طلبات ازالة عضو او كاتب مع ارفاق السبب الى ادارة الموقع ,</w:t>
+      </w:r>
+    </w:p>
+    <w:p>
+      <w:pPr>
+        <w:spacing w:after="0" w:line="360" w:lineRule="auto"/>
+        <w:rPr>
+          <w:rFonts w:ascii="Tajawal" w:hAnsi="Tajawal" w:cs="Tajawal" w:hint="cs"/>
+          <w:sz w:val="18"/>
+          <w:szCs w:val="18"/>
+          <w:rtl/>
+        </w:rPr>
+      </w:pPr>
+    </w:p>
+    <w:p>
+      <w:pPr>
+        <w:spacing w:line="360" w:lineRule="auto"/>
+        <w:rPr>
+          <w:rFonts w:ascii="Tajawal" w:hAnsi="Tajawal" w:cs="Tajawal" w:hint="cs"/>
+          <w:sz w:val="18"/>
+          <w:szCs w:val="18"/>
+          <w:rtl/>
+        </w:rPr>
+      </w:pPr>
+      <w:r>
+        <w:rPr>
+          <w:rFonts w:ascii="Tajawal" w:hAnsi="Tajawal" w:cs="Tajawal" w:hint="cs"/>
+          <w:b/>
+          <w:bCs/>
+          <w:sz w:val="18"/>
+          <w:szCs w:val="18"/>
+          <w:rtl/>
+        </w:rPr>
+        <w:t xml:space="preserve">المشاكل المستهدفة : </w:t>
+      </w:r>
+      <w:r>
+        <w:rPr>
+          <w:rFonts w:ascii="Tajawal" w:hAnsi="Tajawal" w:cs="Tajawal" w:hint="cs"/>
+          <w:sz w:val="18"/>
+          <w:szCs w:val="18"/>
+          <w:rtl/>
+        </w:rPr>
+        <w:t>عدم وجود موقع مجاني بتقنيات حديثة وفعّالة وعملية لنشر الابداعات ومتابعتها مما أدى الى الحيرة وكبت تلك الروح الأدبية في دفاتر خاصة لا يتطلع عليه احد  ولا يعلم اين ينشرها واين يشاركها !</w:t>
+      </w:r>
+      <w:r>
+        <w:rPr>
+          <w:rFonts w:ascii="Tajawal" w:hAnsi="Tajawal" w:cs="Tajawal" w:hint="cs"/>
+          <w:sz w:val="18"/>
+          <w:szCs w:val="18"/>
+          <w:rtl/>
+        </w:rPr>
+        <w:t>,</w:t>
+      </w:r>
+    </w:p>
+    <w:p>
+      <w:pPr>
+        <w:spacing w:after="0" w:line="360" w:lineRule="auto"/>
+        <w:rPr>
+          <w:rFonts w:ascii="Tajawal" w:hAnsi="Tajawal" w:cs="Tajawal" w:hint="cs"/>
+          <w:sz w:val="18"/>
+          <w:szCs w:val="18"/>
+        </w:rPr>
+      </w:pPr>
+      <w:r>
+        <w:rPr>
+          <w:rFonts w:ascii="Tajawal" w:hAnsi="Tajawal" w:cs="Tajawal" w:hint="cs"/>
+          <w:sz w:val="18"/>
+          <w:szCs w:val="18"/>
+          <w:rtl/>
+        </w:rPr>
+        <w:t xml:space="preserve"> ايضاً لجأ بعض الكتاب المبدعين للقصص والروايات والشعر </w:t>
+      </w:r>
+      <w:r>
+        <w:rPr>
+          <w:rFonts w:ascii="Tajawal" w:hAnsi="Tajawal" w:cs="Tajawal" w:hint="cs"/>
+          <w:sz w:val="18"/>
+          <w:szCs w:val="18"/>
+          <w:rtl/>
+        </w:rPr>
+        <w:t xml:space="preserve"> الى ننشر ابداعاتهم في اماكن غير مخصص لها, </w:t>
+      </w:r>
+      <w:r>
+        <w:rPr>
+          <w:rFonts w:ascii="Tajawal" w:hAnsi="Tajawal" w:cs="Tajawal" w:hint="cs"/>
+          <w:sz w:val="18"/>
+          <w:szCs w:val="18"/>
+          <w:rtl/>
+        </w:rPr>
+        <w:t>كمواقع التواصل الاجتماعي التي لم تخصص لهذا الغرض والتي لم تكن عملية ابداً لا للقارئ ولا للكاتب.</w:t>
+      </w:r>
+    </w:p>
+    <w:p>
+      <w:pPr>
+        <w:spacing w:after="0" w:line="360" w:lineRule="auto"/>
+        <w:rPr>
+          <w:rFonts w:ascii="Tajawal" w:hAnsi="Tajawal" w:cs="Tajawal" w:hint="cs"/>
+          <w:sz w:val="18"/>
+          <w:szCs w:val="18"/>
+          <w:rtl/>
+        </w:rPr>
+      </w:pPr>
+    </w:p>
+    <w:p>
+      <w:pPr>
+        <w:spacing w:after="0" w:line="360" w:lineRule="auto"/>
+        <w:rPr>
+          <w:rFonts w:ascii="Tajawal" w:hAnsi="Tajawal" w:cs="Tajawal" w:hint="cs"/>
+          <w:sz w:val="18"/>
+          <w:szCs w:val="18"/>
+          <w:rtl/>
+        </w:rPr>
+      </w:pPr>
+      <w:r>
+        <w:rPr>
+          <w:rFonts w:ascii="Tajawal" w:hAnsi="Tajawal" w:cs="Tajawal" w:hint="cs"/>
+          <w:b/>
+          <w:bCs/>
+          <w:sz w:val="18"/>
+          <w:szCs w:val="18"/>
+          <w:rtl/>
+        </w:rPr>
+        <w:t xml:space="preserve">ما يميّز الموقع :  </w:t>
+      </w:r>
+      <w:r>
+        <w:rPr>
+          <w:rFonts w:ascii="Tajawal" w:hAnsi="Tajawal" w:cs="Tajawal" w:hint="cs"/>
+          <w:sz w:val="18"/>
+          <w:szCs w:val="18"/>
+          <w:rtl/>
+        </w:rPr>
+        <w:t xml:space="preserve">1 </w:t>
+      </w:r>
+      <w:r>
+        <w:rPr>
+          <w:rFonts w:ascii="Tajawal" w:hAnsi="Tajawal" w:cs="Tajawal"/>
+          <w:sz w:val="18"/>
+          <w:szCs w:val="18"/>
+          <w:rtl/>
+        </w:rPr>
+        <w:t>–</w:t>
+      </w:r>
+      <w:r>
+        <w:rPr>
+          <w:rFonts w:ascii="Tajawal" w:hAnsi="Tajawal" w:cs="Tajawal" w:hint="cs"/>
+          <w:sz w:val="18"/>
+          <w:szCs w:val="18"/>
+          <w:rtl/>
+        </w:rPr>
+        <w:t xml:space="preserve"> تصميم الموقع بتقنيات برمجية حديثة , 2 </w:t>
+      </w:r>
+      <w:r>
+        <w:rPr>
+          <w:rFonts w:ascii="Tajawal" w:hAnsi="Tajawal" w:cs="Tajawal"/>
+          <w:sz w:val="18"/>
+          <w:szCs w:val="18"/>
+          <w:rtl/>
+        </w:rPr>
+        <w:t>–</w:t>
+      </w:r>
+      <w:r>
+        <w:rPr>
+          <w:rFonts w:ascii="Tajawal" w:hAnsi="Tajawal" w:cs="Tajawal" w:hint="cs"/>
+          <w:sz w:val="18"/>
+          <w:szCs w:val="18"/>
+          <w:rtl/>
+        </w:rPr>
+        <w:t xml:space="preserve"> حداثة التصميم </w:t>
+      </w:r>
+      <w:proofErr w:type="spellStart"/>
+      <w:r>
+        <w:rPr>
+          <w:rFonts w:ascii="Tajawal" w:hAnsi="Tajawal" w:cs="Tajawal" w:hint="cs"/>
+          <w:sz w:val="18"/>
+          <w:szCs w:val="18"/>
+          <w:rtl/>
+        </w:rPr>
+        <w:t>والديزاين</w:t>
+      </w:r>
+      <w:proofErr w:type="spellEnd"/>
+      <w:r>
+        <w:rPr>
+          <w:rFonts w:ascii="Tajawal" w:hAnsi="Tajawal" w:cs="Tajawal" w:hint="cs"/>
+          <w:sz w:val="18"/>
+          <w:szCs w:val="18"/>
+          <w:rtl/>
+        </w:rPr>
+        <w:t xml:space="preserve"> المناسب وخلق بيئة مناسبة , 3- عدم حساب أي رسوم لا للقارئ ولا للكاتب , 4- حداثة فكرة المجلس الأدبي الحافظ لإبداعات الكاتب , 5 </w:t>
+      </w:r>
+      <w:r>
+        <w:rPr>
+          <w:rFonts w:ascii="Tajawal" w:hAnsi="Tajawal" w:cs="Tajawal"/>
+          <w:sz w:val="18"/>
+          <w:szCs w:val="18"/>
+          <w:rtl/>
+        </w:rPr>
+        <w:t>–</w:t>
+      </w:r>
+      <w:r>
+        <w:rPr>
+          <w:rFonts w:ascii="Tajawal" w:hAnsi="Tajawal" w:cs="Tajawal" w:hint="cs"/>
+          <w:sz w:val="18"/>
+          <w:szCs w:val="18"/>
+          <w:rtl/>
+        </w:rPr>
+        <w:t xml:space="preserve"> منظومة بحث وتصفح سهلة وميسرة , 6- امكانية المتابعة والتعليق والمشاركة والانتقاد والإعجاب ورؤية عدد المشاهدات , 7- سهولة إدارة المجلس والمحتويات ,</w:t>
+      </w:r>
+    </w:p>
+    <w:p>
+      <w:pPr>
+        <w:spacing w:after="0" w:line="360" w:lineRule="auto"/>
+        <w:jc w:val="center"/>
+        <w:rPr>
+          <w:rFonts w:ascii="Tajawal" w:hAnsi="Tajawal" w:cs="Tajawal" w:hint="cs"/>
+          <w:sz w:val="24"/>
+          <w:szCs w:val="24"/>
+          <w:rtl/>
+        </w:rPr>
+      </w:pPr>
+    </w:p>
+    <w:p>
+      <w:pPr>
+        <w:spacing w:after="0" w:line="480" w:lineRule="auto"/>
+        <w:jc w:val="center"/>
+        <w:rPr>
+          <w:rFonts w:ascii="Tajawal" w:hAnsi="Tajawal" w:cs="Tajawal" w:hint="cs"/>
+          <w:b/>
+          <w:bCs/>
+          <w:sz w:val="24"/>
+          <w:szCs w:val="24"/>
+          <w:rtl/>
+        </w:rPr>
+      </w:pPr>
+      <w:r>
+        <w:rPr>
+          <w:rFonts w:ascii="Tajawal" w:hAnsi="Tajawal" w:cs="Tajawal" w:hint="cs"/>
+          <w:b/>
+          <w:bCs/>
+          <w:sz w:val="24"/>
+          <w:szCs w:val="24"/>
+          <w:rtl/>
+        </w:rPr>
+        <w:t>ثانياً</w:t>
+      </w:r>
+      <w:r>
+        <w:rPr>
+          <w:rFonts w:ascii="Tajawal" w:hAnsi="Tajawal" w:cs="Tajawal" w:hint="cs"/>
+          <w:b/>
+          <w:bCs/>
+          <w:sz w:val="24"/>
+          <w:szCs w:val="24"/>
+          <w:rtl/>
+        </w:rPr>
+        <w:t xml:space="preserve"> : </w:t>
+      </w:r>
+      <w:r>
+        <w:rPr>
+          <w:rFonts w:ascii="Tajawal" w:hAnsi="Tajawal" w:cs="Tajawal" w:hint="cs"/>
+          <w:b/>
+          <w:bCs/>
+          <w:sz w:val="24"/>
+          <w:szCs w:val="24"/>
+          <w:rtl/>
+        </w:rPr>
+        <w:t>المشاكل المتوقعة والحلول المقترحة:</w:t>
+      </w:r>
+    </w:p>
+    <w:p>
+      <w:pPr>
+        <w:spacing w:after="0" w:line="276" w:lineRule="auto"/>
+        <w:rPr>
+          <w:rFonts w:ascii="Tajawal" w:hAnsi="Tajawal" w:cs="Tajawal" w:hint="cs"/>
+          <w:sz w:val="18"/>
+          <w:szCs w:val="18"/>
+          <w:rtl/>
+        </w:rPr>
+      </w:pPr>
+      <w:r>
+        <w:rPr>
+          <w:rFonts w:ascii="Tajawal" w:hAnsi="Tajawal" w:cs="Tajawal" w:hint="cs"/>
+          <w:b/>
+          <w:bCs/>
+          <w:sz w:val="18"/>
+          <w:szCs w:val="18"/>
+          <w:rtl/>
+        </w:rPr>
+        <w:t xml:space="preserve">1 </w:t>
+      </w:r>
+      <w:r>
+        <w:rPr>
+          <w:rFonts w:ascii="Tajawal" w:hAnsi="Tajawal" w:cs="Tajawal"/>
+          <w:b/>
+          <w:bCs/>
+          <w:sz w:val="18"/>
+          <w:szCs w:val="18"/>
+          <w:rtl/>
+        </w:rPr>
+        <w:t>–</w:t>
+      </w:r>
+      <w:r>
+        <w:rPr>
+          <w:rFonts w:ascii="Tajawal" w:hAnsi="Tajawal" w:cs="Tajawal" w:hint="cs"/>
+          <w:b/>
+          <w:bCs/>
+          <w:sz w:val="18"/>
+          <w:szCs w:val="18"/>
+          <w:rtl/>
+        </w:rPr>
+        <w:t xml:space="preserve"> الأمن الفكري: </w:t>
+      </w:r>
+      <w:r>
+        <w:rPr>
+          <w:rFonts w:ascii="Tajawal" w:hAnsi="Tajawal" w:cs="Tajawal" w:hint="cs"/>
+          <w:sz w:val="18"/>
+          <w:szCs w:val="18"/>
+          <w:rtl/>
+        </w:rPr>
+        <w:t xml:space="preserve">عدم ضمان سلامة المحتويات المنشورة </w:t>
+      </w:r>
+      <w:r>
+        <w:rPr>
+          <w:rFonts w:ascii="Tajawal" w:hAnsi="Tajawal" w:cs="Tajawal" w:hint="cs"/>
+          <w:sz w:val="18"/>
+          <w:szCs w:val="18"/>
+          <w:rtl/>
+        </w:rPr>
+        <w:t xml:space="preserve">, الحل : 1 </w:t>
+      </w:r>
+      <w:r>
+        <w:rPr>
+          <w:rFonts w:ascii="Tajawal" w:hAnsi="Tajawal" w:cs="Tajawal"/>
+          <w:sz w:val="18"/>
+          <w:szCs w:val="18"/>
+          <w:rtl/>
+        </w:rPr>
+        <w:t>–</w:t>
+      </w:r>
+      <w:r>
+        <w:rPr>
+          <w:rFonts w:ascii="Tajawal" w:hAnsi="Tajawal" w:cs="Tajawal" w:hint="cs"/>
+          <w:sz w:val="18"/>
+          <w:szCs w:val="18"/>
+          <w:rtl/>
+        </w:rPr>
+        <w:t xml:space="preserve"> ادارة ترقية العضوية والتأكد من سلامة العقل والمنهجية للمتقدم , 2- ادارة المحتويات المنشورة وخضوعها لاستطلاع سريع من قبل الإدارة</w:t>
+      </w:r>
+    </w:p>
+    <w:p>
+      <w:pPr>
+        <w:spacing w:after="0" w:line="276" w:lineRule="auto"/>
+        <w:rPr>
+          <w:rFonts w:ascii="Tajawal" w:hAnsi="Tajawal" w:cs="Tajawal" w:hint="cs"/>
+          <w:sz w:val="18"/>
+          <w:szCs w:val="18"/>
+          <w:rtl/>
+        </w:rPr>
+      </w:pPr>
+    </w:p>
+    <w:p>
+      <w:pPr>
+        <w:spacing w:after="0" w:line="276" w:lineRule="auto"/>
+        <w:rPr>
+          <w:rFonts w:ascii="Tajawal" w:hAnsi="Tajawal" w:cs="Tajawal" w:hint="cs"/>
+          <w:sz w:val="18"/>
+          <w:szCs w:val="18"/>
+          <w:rtl/>
+        </w:rPr>
+      </w:pPr>
+      <w:r>
+        <w:rPr>
+          <w:rFonts w:ascii="Tajawal" w:hAnsi="Tajawal" w:cs="Tajawal" w:hint="cs"/>
+          <w:b/>
+          <w:bCs/>
+          <w:sz w:val="18"/>
+          <w:szCs w:val="18"/>
+          <w:rtl/>
+        </w:rPr>
+        <w:t>2- التكلفة المادية</w:t>
+      </w:r>
+      <w:r>
+        <w:rPr>
+          <w:rFonts w:ascii="Tajawal" w:hAnsi="Tajawal" w:cs="Tajawal" w:hint="cs"/>
+          <w:b/>
+          <w:bCs/>
+          <w:sz w:val="18"/>
+          <w:szCs w:val="18"/>
+          <w:rtl/>
+        </w:rPr>
+        <w:t xml:space="preserve"> </w:t>
+      </w:r>
+      <w:r>
+        <w:rPr>
+          <w:rFonts w:ascii="Tajawal" w:hAnsi="Tajawal" w:cs="Tajawal" w:hint="cs"/>
+          <w:sz w:val="18"/>
+          <w:szCs w:val="18"/>
+          <w:rtl/>
+        </w:rPr>
+        <w:t>: لضمان استمرارية الموقع بشكل جيد وحفظ البيانات بشكل سليم وتصفحها بشكل سريع .. تتحمل الادارة تكاليف مادية مقابل خدمة الاستضافة وخدمة قاعدة البيانات , الحل : التضحية بقليل من جودة الموقع بإضافة الاعلانات التجارية في جوانب الموقع لتقليل حجم الضرر على الجودة</w:t>
+      </w:r>
+    </w:p>
+    <w:p>
+      <w:pPr>
+        <w:spacing w:after="0" w:line="276" w:lineRule="auto"/>
+        <w:rPr>
+          <w:rFonts w:ascii="Tajawal" w:hAnsi="Tajawal" w:cs="Tajawal" w:hint="cs"/>
+          <w:sz w:val="18"/>
+          <w:szCs w:val="18"/>
+          <w:rtl/>
+        </w:rPr>
+      </w:pPr>
+    </w:p>
+    <w:p>
+      <w:pPr>
+        <w:spacing w:after="0" w:line="276" w:lineRule="auto"/>
+        <w:rPr>
+          <w:rFonts w:ascii="Tajawal" w:hAnsi="Tajawal" w:cs="Tajawal" w:hint="cs"/>
+          <w:sz w:val="18"/>
+          <w:szCs w:val="18"/>
+          <w:rtl/>
+        </w:rPr>
+      </w:pPr>
+      <w:r>
+        <w:rPr>
+          <w:rFonts w:ascii="Tajawal" w:hAnsi="Tajawal" w:cs="Tajawal" w:hint="cs"/>
+          <w:b/>
+          <w:bCs/>
+          <w:sz w:val="18"/>
+          <w:szCs w:val="18"/>
+          <w:rtl/>
+        </w:rPr>
+        <w:t xml:space="preserve">3- </w:t>
+      </w:r>
+      <w:r>
+        <w:rPr>
+          <w:rFonts w:ascii="Tajawal" w:hAnsi="Tajawal" w:cs="Tajawal" w:hint="cs"/>
+          <w:b/>
+          <w:bCs/>
+          <w:sz w:val="18"/>
+          <w:szCs w:val="18"/>
+          <w:rtl/>
+        </w:rPr>
+        <w:t xml:space="preserve">زائرين الموقع : </w:t>
+      </w:r>
+      <w:r>
+        <w:rPr>
+          <w:rFonts w:ascii="Tajawal" w:hAnsi="Tajawal" w:cs="Tajawal" w:hint="cs"/>
+          <w:sz w:val="18"/>
+          <w:szCs w:val="18"/>
+          <w:rtl/>
+        </w:rPr>
+        <w:t xml:space="preserve">عدم وجودة زائرين للموقع يجعل الموقع بجميع مميزاته عديمة الفائدة , الحل: التسويق للموقع بجميع الامكانيات </w:t>
+      </w:r>
+      <w:r>
+        <w:rPr>
+          <w:rFonts w:ascii="Tajawal" w:hAnsi="Tajawal" w:cs="Tajawal" w:hint="cs"/>
+          <w:sz w:val="18"/>
+          <w:szCs w:val="18"/>
+          <w:rtl/>
+        </w:rPr>
+        <w:t>الممكنة.</w:t>
+      </w:r>
+    </w:p>
+    <w:p>
+      <w:pPr>
+        <w:spacing w:after="0" w:line="276" w:lineRule="auto"/>
+        <w:rPr>
+          <w:rFonts w:ascii="Tajawal" w:hAnsi="Tajawal" w:cs="Tajawal" w:hint="cs"/>
+          <w:sz w:val="18"/>
+          <w:szCs w:val="18"/>
+          <w:rtl/>
+        </w:rPr>
+      </w:pPr>
+    </w:p>
+    <w:p>
+      <w:pPr>
+        <w:spacing w:after="0" w:line="276" w:lineRule="auto"/>
+        <w:rPr>
+          <w:rFonts w:ascii="Tajawal" w:hAnsi="Tajawal" w:cs="Tajawal" w:hint="cs"/>
+          <w:sz w:val="18"/>
+          <w:szCs w:val="18"/>
+          <w:rtl/>
+        </w:rPr>
+      </w:pPr>
+      <w:r>
+        <w:rPr>
+          <w:rFonts w:ascii="Tajawal" w:hAnsi="Tajawal" w:cs="Tajawal" w:hint="cs"/>
+          <w:b/>
+          <w:bCs/>
+          <w:sz w:val="18"/>
+          <w:szCs w:val="18"/>
+          <w:rtl/>
+        </w:rPr>
+        <w:t>4-</w:t>
+      </w:r>
+      <w:r>
+        <w:rPr>
+          <w:rFonts w:ascii="Tajawal" w:hAnsi="Tajawal" w:cs="Tajawal" w:hint="cs"/>
+          <w:b/>
+          <w:bCs/>
+          <w:sz w:val="18"/>
+          <w:szCs w:val="18"/>
+          <w:rtl/>
+        </w:rPr>
+        <w:t xml:space="preserve"> التعليقات السيئة </w:t>
+      </w:r>
+      <w:r>
+        <w:rPr>
+          <w:rFonts w:ascii="Tajawal" w:hAnsi="Tajawal" w:cs="Tajawal" w:hint="cs"/>
+          <w:b/>
+          <w:bCs/>
+          <w:sz w:val="18"/>
+          <w:szCs w:val="18"/>
+          <w:rtl/>
+        </w:rPr>
+        <w:t xml:space="preserve"> : </w:t>
+      </w:r>
+      <w:r>
+        <w:rPr>
+          <w:rFonts w:ascii="Tajawal" w:hAnsi="Tajawal" w:cs="Tajawal" w:hint="cs"/>
+          <w:sz w:val="18"/>
+          <w:szCs w:val="18"/>
+          <w:rtl/>
+        </w:rPr>
+        <w:t xml:space="preserve"> التعليق </w:t>
+      </w:r>
+      <w:r>
+        <w:rPr>
+          <w:rFonts w:ascii="Tajawal" w:hAnsi="Tajawal" w:cs="Tajawal" w:hint="cs"/>
+          <w:sz w:val="18"/>
+          <w:szCs w:val="18"/>
+          <w:rtl/>
+        </w:rPr>
+        <w:t xml:space="preserve">بشكل سيء من قبل الاعضاء , الحل: لا يتم نشر أي تعليق الا بعد مراجعة الكاتب له وايضاً مراجعة المشرف لاحقاً بشكل سريع لضمان جودة المحتوى </w:t>
+      </w:r>
+    </w:p>
+    <w:p>
+      <w:pPr>
+        <w:spacing w:after="0" w:line="276" w:lineRule="auto"/>
+        <w:rPr>
+          <w:rFonts w:ascii="Tajawal" w:hAnsi="Tajawal" w:cs="Tajawal" w:hint="cs"/>
+          <w:sz w:val="18"/>
+          <w:szCs w:val="18"/>
+          <w:rtl/>
+        </w:rPr>
+      </w:pPr>
+    </w:p>
+    <w:p>
+      <w:pPr>
+        <w:spacing w:after="0" w:line="480" w:lineRule="auto"/>
+        <w:jc w:val="center"/>
+        <w:rPr>
+          <w:rFonts w:ascii="Tajawal" w:hAnsi="Tajawal" w:cs="Tajawal" w:hint="cs"/>
+          <w:sz w:val="20"/>
+          <w:szCs w:val="20"/>
+          <w:rtl/>
+        </w:rPr>
+      </w:pPr>
+    </w:p>
+    <w:p>
+      <w:pPr>
+        <w:spacing w:after="0" w:line="480" w:lineRule="auto"/>
+        <w:jc w:val="center"/>
+        <w:rPr>
+          <w:rFonts w:ascii="Tajawal" w:hAnsi="Tajawal" w:cs="Tajawal" w:hint="cs"/>
+          <w:b/>
+          <w:bCs/>
+          <w:sz w:val="24"/>
+          <w:szCs w:val="24"/>
+          <w:rtl/>
+        </w:rPr>
+      </w:pPr>
+      <w:r>
+        <w:rPr>
+          <w:rFonts w:ascii="Tajawal" w:hAnsi="Tajawal" w:cs="Tajawal" w:hint="cs"/>
+          <w:b/>
+          <w:bCs/>
+          <w:sz w:val="24"/>
+          <w:szCs w:val="24"/>
+          <w:rtl/>
+        </w:rPr>
+        <w:t>ثالثاً</w:t>
+      </w:r>
+      <w:r>
+        <w:rPr>
+          <w:rFonts w:ascii="Tajawal" w:hAnsi="Tajawal" w:cs="Tajawal" w:hint="cs"/>
+          <w:b/>
+          <w:bCs/>
+          <w:sz w:val="24"/>
+          <w:szCs w:val="24"/>
+          <w:rtl/>
+        </w:rPr>
+        <w:t xml:space="preserve"> : </w:t>
+      </w:r>
+      <w:r>
+        <w:rPr>
+          <w:rFonts w:ascii="Tajawal" w:hAnsi="Tajawal" w:cs="Tajawal" w:hint="cs"/>
+          <w:b/>
+          <w:bCs/>
+          <w:sz w:val="24"/>
+          <w:szCs w:val="24"/>
+          <w:rtl/>
+        </w:rPr>
+        <w:t>الاهداف المستقبلية:</w:t>
+      </w:r>
+    </w:p>
+    <w:p>
+      <w:pPr>
+        <w:pStyle w:val="a3"/>
+        <w:numPr>
+          <w:ilvl w:val="0"/>
+          <w:numId w:val="5"/>
+        </w:numPr>
+        <w:spacing w:after="0" w:line="480" w:lineRule="auto"/>
+        <w:rPr>
+          <w:rFonts w:ascii="Tajawal" w:hAnsi="Tajawal" w:cs="Tajawal" w:hint="cs"/>
+          <w:sz w:val="20"/>
+          <w:szCs w:val="20"/>
+          <w:rtl/>
+        </w:rPr>
+      </w:pPr>
+      <w:r>
+        <w:rPr>
+          <w:rFonts w:ascii="Tajawal" w:hAnsi="Tajawal" w:cs="Tajawal" w:hint="cs"/>
+          <w:sz w:val="20"/>
+          <w:szCs w:val="20"/>
+          <w:rtl/>
+        </w:rPr>
+        <w:t xml:space="preserve">انتشار الموقع كموقع رسمي وواجهة مشهورة ومعروفة لجميع المبدعين والمحبين للقراءة </w:t>
+      </w:r>
+    </w:p>
+    <w:p>
+      <w:pPr>
+        <w:pStyle w:val="a3"/>
+        <w:numPr>
+          <w:ilvl w:val="0"/>
+          <w:numId w:val="5"/>
+        </w:numPr>
+        <w:spacing w:after="0" w:line="480" w:lineRule="auto"/>
+        <w:rPr>
+          <w:rFonts w:ascii="Tajawal" w:hAnsi="Tajawal" w:cs="Tajawal" w:hint="cs"/>
+          <w:sz w:val="20"/>
+          <w:szCs w:val="20"/>
+          <w:rtl/>
+        </w:rPr>
+      </w:pPr>
+      <w:r>
+        <w:rPr>
+          <w:rFonts w:ascii="Tajawal" w:hAnsi="Tajawal" w:cs="Tajawal" w:hint="cs"/>
+          <w:sz w:val="20"/>
+          <w:szCs w:val="20"/>
+          <w:rtl/>
+        </w:rPr>
+        <w:t>اضافة ادوات تساعد كتابة المحتوى بشكل فريد وتطويرها عن باقية المواقع</w:t>
+      </w:r>
+    </w:p>
+    <w:p>
+      <w:pPr>
+        <w:pStyle w:val="a3"/>
+        <w:numPr>
+          <w:ilvl w:val="0"/>
+          <w:numId w:val="5"/>
+        </w:numPr>
+        <w:spacing w:after="0" w:line="480" w:lineRule="auto"/>
+        <w:rPr>
+          <w:rFonts w:ascii="Tajawal" w:hAnsi="Tajawal" w:cs="Tajawal" w:hint="cs"/>
+          <w:sz w:val="20"/>
+          <w:szCs w:val="20"/>
+          <w:rtl/>
+        </w:rPr>
+      </w:pPr>
+      <w:r>
+        <w:rPr>
+          <w:rFonts w:ascii="Tajawal" w:hAnsi="Tajawal" w:cs="Tajawal" w:hint="cs"/>
+          <w:sz w:val="20"/>
+          <w:szCs w:val="20"/>
+          <w:rtl/>
+        </w:rPr>
+        <w:t xml:space="preserve">تكثيف الأمن العام للموقع </w:t>
+      </w:r>
+    </w:p>
+    <w:p>
+      <w:pPr>
+        <w:pStyle w:val="a3"/>
+        <w:numPr>
+          <w:ilvl w:val="0"/>
+          <w:numId w:val="5"/>
+        </w:numPr>
+        <w:spacing w:after="0" w:line="480" w:lineRule="auto"/>
+        <w:rPr>
+          <w:rFonts w:ascii="Tajawal" w:hAnsi="Tajawal" w:cs="Tajawal" w:hint="cs"/>
+          <w:sz w:val="20"/>
+          <w:szCs w:val="20"/>
+          <w:rtl/>
+        </w:rPr>
+      </w:pPr>
+      <w:r>
+        <w:rPr>
+          <w:rFonts w:ascii="Tajawal" w:hAnsi="Tajawal" w:cs="Tajawal" w:hint="cs"/>
+          <w:sz w:val="20"/>
+          <w:szCs w:val="20"/>
+          <w:rtl/>
+        </w:rPr>
+        <w:t>ايجاد مستثمرين للموقع لضمان استمراريته مقابل ازالة الاعلانات وزيادة كفاءة الجودة</w:t>
+      </w:r>
+    </w:p>
+    <w:p>
+      <w:pPr>
+        <w:spacing w:after="0" w:line="480" w:lineRule="auto"/>
+        <w:rPr>
+          <w:rFonts w:ascii="Tajawal" w:hAnsi="Tajawal" w:cs="Tajawal" w:hint="cs"/>
+          <w:sz w:val="20"/>
+          <w:szCs w:val="20"/>
+          <w:rtl/>
+        </w:rPr>
+      </w:pPr>
+    </w:p>
+    <w:p>
+      <w:pPr>
+        <w:spacing w:after="0" w:line="480" w:lineRule="auto"/>
+        <w:rPr>
+          <w:rFonts w:ascii="Tajawal" w:hAnsi="Tajawal" w:cs="Tajawal" w:hint="cs"/>
+          <w:sz w:val="20"/>
+          <w:szCs w:val="20"/>
+          <w:rtl/>
+        </w:rPr>
+      </w:pPr>
+    </w:p>
+    <w:p>
+      <w:pPr>
+        <w:spacing w:after="0" w:line="480" w:lineRule="auto"/>
+        <w:rPr>
+          <w:rFonts w:ascii="Tajawal" w:hAnsi="Tajawal" w:cs="Tajawal" w:hint="cs"/>
+          <w:sz w:val="20"/>
+          <w:szCs w:val="20"/>
+          <w:rtl/>
+        </w:rPr>
+      </w:pPr>
+    </w:p>
+    <w:p>
+      <w:pPr>
+        <w:spacing w:after="0" w:line="480" w:lineRule="auto"/>
+        <w:jc w:val="center"/>
+        <w:rPr>
+          <w:rFonts w:ascii="Tajawal" w:hAnsi="Tajawal" w:cs="Tajawal" w:hint="cs"/>
+          <w:b/>
+          <w:bCs/>
+          <w:sz w:val="24"/>
+          <w:szCs w:val="24"/>
+          <w:rtl/>
+        </w:rPr>
+      </w:pPr>
+    </w:p>
+    <w:p>
+      <w:pPr>
+        <w:spacing w:line="480" w:lineRule="auto"/>
+        <w:jc w:val="center"/>
+        <w:rPr>
+          <w:rFonts w:ascii="Tajawal" w:hAnsi="Tajawal" w:cs="Tajawal" w:hint="cs"/>
+          <w:b/>
+          <w:bCs/>
+          <w:sz w:val="28"/>
+          <w:szCs w:val="28"/>
+          <w:rtl/>
+        </w:rPr>
+      </w:pPr>
+    </w:p>
+    <w:p>
+      <w:pPr>
+        <w:spacing w:line="480" w:lineRule="auto"/>
+        <w:jc w:val="center"/>
+        <w:rPr>
+          <w:rFonts w:ascii="Tajawal" w:hAnsi="Tajawal" w:cs="Tajawal"/>
+          <w:b/>
+          <w:bCs/>
+          <w:sz w:val="28"/>
+          <w:szCs w:val="28"/>
+          <w:rtl/>
+        </w:rPr>
+      </w:pPr>
+    </w:p>
+    <w:p>
+      <w:pPr>
+        <w:pStyle w:val="a3"/>
         <w:rPr>
           <w:rFonts w:ascii="Tajawal" w:hAnsi="Tajawal" w:cs="Tajawal"/>
           <w:b/>
@@ -183,6 +1299,346 @@
 <file path=word/numbering.xml><?xml version="1.0" encoding="utf-8"?>
 <w:numbering xmlns:wpc="http://schemas.microsoft.com/office/word/2010/wordprocessingCanvas" xmlns:mc="http://schemas.openxmlformats.org/markup-compatibility/2006" xmlns:o="urn:schemas-microsoft-com:office:office" xmlns:r="http://schemas.openxmlformats.org/officeDocument/2006/relationships" xmlns:m="http://schemas.openxmlformats.org/officeDocument/2006/math" xmlns:v="urn:schemas-microsoft-com:vml" xmlns:wp14="http://schemas.microsoft.com/office/word/2010/wordprocessingDrawing" xmlns:wp="http://schemas.openxmlformats.org/drawingml/2006/wordprocessingDrawing" xmlns:w10="urn:schemas-microsoft-com:office:word" xmlns:w="http://schemas.openxmlformats.org/wordprocessingml/2006/main" xmlns:w14="http://schemas.microsoft.com/office/word/2010/wordml" xmlns:wpg="http://schemas.microsoft.com/office/word/2010/wordprocessingGroup" xmlns:wpi="http://schemas.microsoft.com/office/word/2010/wordprocessingInk" xmlns:wne="http://schemas.microsoft.com/office/word/2006/wordml" xmlns:wps="http://schemas.microsoft.com/office/word/2010/wordprocessingShape" mc:Ignorable="w14 wp14">
   <w:abstractNum w:abstractNumId="0">
+    <w:nsid w:val="1133124B"/>
+    <w:multiLevelType w:val="hybridMultilevel"/>
+    <w:tmpl w:val="E8E88A32"/>
+    <w:lvl w:ilvl="0" w:tplc="04090001">
+      <w:start w:val="1"/>
+      <w:numFmt w:val="bullet"/>
+      <w:lvlText w:val=""/>
+      <w:lvlJc w:val="left"/>
+      <w:pPr>
+        <w:ind w:left="720" w:hanging="360"/>
+      </w:pPr>
+      <w:rPr>
+        <w:rFonts w:ascii="Symbol" w:hAnsi="Symbol" w:hint="default"/>
+      </w:rPr>
+    </w:lvl>
+    <w:lvl w:ilvl="1" w:tplc="04090003" w:tentative="1">
+      <w:start w:val="1"/>
+      <w:numFmt w:val="bullet"/>
+      <w:lvlText w:val="o"/>
+      <w:lvlJc w:val="left"/>
+      <w:pPr>
+        <w:ind w:left="1440" w:hanging="360"/>
+      </w:pPr>
+      <w:rPr>
+        <w:rFonts w:ascii="Courier New" w:hAnsi="Courier New" w:cs="Courier New" w:hint="default"/>
+      </w:rPr>
+    </w:lvl>
+    <w:lvl w:ilvl="2" w:tplc="04090005" w:tentative="1">
+      <w:start w:val="1"/>
+      <w:numFmt w:val="bullet"/>
+      <w:lvlText w:val=""/>
+      <w:lvlJc w:val="left"/>
+      <w:pPr>
+        <w:ind w:left="2160" w:hanging="360"/>
+      </w:pPr>
+      <w:rPr>
+        <w:rFonts w:ascii="Wingdings" w:hAnsi="Wingdings" w:hint="default"/>
+      </w:rPr>
+    </w:lvl>
+    <w:lvl w:ilvl="3" w:tplc="04090001" w:tentative="1">
+      <w:start w:val="1"/>
+      <w:numFmt w:val="bullet"/>
+      <w:lvlText w:val=""/>
+      <w:lvlJc w:val="left"/>
+      <w:pPr>
+        <w:ind w:left="2880" w:hanging="360"/>
+      </w:pPr>
+      <w:rPr>
+        <w:rFonts w:ascii="Symbol" w:hAnsi="Symbol" w:hint="default"/>
+      </w:rPr>
+    </w:lvl>
+    <w:lvl w:ilvl="4" w:tplc="04090003" w:tentative="1">
+      <w:start w:val="1"/>
+      <w:numFmt w:val="bullet"/>
+      <w:lvlText w:val="o"/>
+      <w:lvlJc w:val="left"/>
+      <w:pPr>
+        <w:ind w:left="3600" w:hanging="360"/>
+      </w:pPr>
+      <w:rPr>
+        <w:rFonts w:ascii="Courier New" w:hAnsi="Courier New" w:cs="Courier New" w:hint="default"/>
+      </w:rPr>
+    </w:lvl>
+    <w:lvl w:ilvl="5" w:tplc="04090005" w:tentative="1">
+      <w:start w:val="1"/>
+      <w:numFmt w:val="bullet"/>
+      <w:lvlText w:val=""/>
+      <w:lvlJc w:val="left"/>
+      <w:pPr>
+        <w:ind w:left="4320" w:hanging="360"/>
+      </w:pPr>
+      <w:rPr>
+        <w:rFonts w:ascii="Wingdings" w:hAnsi="Wingdings" w:hint="default"/>
+      </w:rPr>
+    </w:lvl>
+    <w:lvl w:ilvl="6" w:tplc="04090001" w:tentative="1">
+      <w:start w:val="1"/>
+      <w:numFmt w:val="bullet"/>
+      <w:lvlText w:val=""/>
+      <w:lvlJc w:val="left"/>
+      <w:pPr>
+        <w:ind w:left="5040" w:hanging="360"/>
+      </w:pPr>
+      <w:rPr>
+        <w:rFonts w:ascii="Symbol" w:hAnsi="Symbol" w:hint="default"/>
+      </w:rPr>
+    </w:lvl>
+    <w:lvl w:ilvl="7" w:tplc="04090003" w:tentative="1">
+      <w:start w:val="1"/>
+      <w:numFmt w:val="bullet"/>
+      <w:lvlText w:val="o"/>
+      <w:lvlJc w:val="left"/>
+      <w:pPr>
+        <w:ind w:left="5760" w:hanging="360"/>
+      </w:pPr>
+      <w:rPr>
+        <w:rFonts w:ascii="Courier New" w:hAnsi="Courier New" w:cs="Courier New" w:hint="default"/>
+      </w:rPr>
+    </w:lvl>
+    <w:lvl w:ilvl="8" w:tplc="04090005" w:tentative="1">
+      <w:start w:val="1"/>
+      <w:numFmt w:val="bullet"/>
+      <w:lvlText w:val=""/>
+      <w:lvlJc w:val="left"/>
+      <w:pPr>
+        <w:ind w:left="6480" w:hanging="360"/>
+      </w:pPr>
+      <w:rPr>
+        <w:rFonts w:ascii="Wingdings" w:hAnsi="Wingdings" w:hint="default"/>
+      </w:rPr>
+    </w:lvl>
+  </w:abstractNum>
+  <w:abstractNum w:abstractNumId="1">
+    <w:nsid w:val="114D5CAB"/>
+    <w:multiLevelType w:val="hybridMultilevel"/>
+    <w:tmpl w:val="3BE8AF3E"/>
+    <w:lvl w:ilvl="0" w:tplc="8CAA01FE">
+      <w:start w:val="1"/>
+      <w:numFmt w:val="bullet"/>
+      <w:lvlText w:val=""/>
+      <w:lvlJc w:val="left"/>
+      <w:pPr>
+        <w:ind w:left="720" w:hanging="360"/>
+      </w:pPr>
+      <w:rPr>
+        <w:rFonts w:ascii="Symbol" w:hAnsi="Symbol" w:hint="default"/>
+        <w:lang w:bidi="ar-SA"/>
+      </w:rPr>
+    </w:lvl>
+    <w:lvl w:ilvl="1" w:tplc="04090003" w:tentative="1">
+      <w:start w:val="1"/>
+      <w:numFmt w:val="bullet"/>
+      <w:lvlText w:val="o"/>
+      <w:lvlJc w:val="left"/>
+      <w:pPr>
+        <w:ind w:left="1440" w:hanging="360"/>
+      </w:pPr>
+      <w:rPr>
+        <w:rFonts w:ascii="Courier New" w:hAnsi="Courier New" w:cs="Courier New" w:hint="default"/>
+      </w:rPr>
+    </w:lvl>
+    <w:lvl w:ilvl="2" w:tplc="04090005" w:tentative="1">
+      <w:start w:val="1"/>
+      <w:numFmt w:val="bullet"/>
+      <w:lvlText w:val=""/>
+      <w:lvlJc w:val="left"/>
+      <w:pPr>
+        <w:ind w:left="2160" w:hanging="360"/>
+      </w:pPr>
+      <w:rPr>
+        <w:rFonts w:ascii="Wingdings" w:hAnsi="Wingdings" w:hint="default"/>
+      </w:rPr>
+    </w:lvl>
+    <w:lvl w:ilvl="3" w:tplc="04090001" w:tentative="1">
+      <w:start w:val="1"/>
+      <w:numFmt w:val="bullet"/>
+      <w:lvlText w:val=""/>
+      <w:lvlJc w:val="left"/>
+      <w:pPr>
+        <w:ind w:left="2880" w:hanging="360"/>
+      </w:pPr>
+      <w:rPr>
+        <w:rFonts w:ascii="Symbol" w:hAnsi="Symbol" w:hint="default"/>
+      </w:rPr>
+    </w:lvl>
+    <w:lvl w:ilvl="4" w:tplc="04090003" w:tentative="1">
+      <w:start w:val="1"/>
+      <w:numFmt w:val="bullet"/>
+      <w:lvlText w:val="o"/>
+      <w:lvlJc w:val="left"/>
+      <w:pPr>
+        <w:ind w:left="3600" w:hanging="360"/>
+      </w:pPr>
+      <w:rPr>
+        <w:rFonts w:ascii="Courier New" w:hAnsi="Courier New" w:cs="Courier New" w:hint="default"/>
+      </w:rPr>
+    </w:lvl>
+    <w:lvl w:ilvl="5" w:tplc="04090005" w:tentative="1">
+      <w:start w:val="1"/>
+      <w:numFmt w:val="bullet"/>
+      <w:lvlText w:val=""/>
+      <w:lvlJc w:val="left"/>
+      <w:pPr>
+        <w:ind w:left="4320" w:hanging="360"/>
+      </w:pPr>
+      <w:rPr>
+        <w:rFonts w:ascii="Wingdings" w:hAnsi="Wingdings" w:hint="default"/>
+      </w:rPr>
+    </w:lvl>
+    <w:lvl w:ilvl="6" w:tplc="04090001" w:tentative="1">
+      <w:start w:val="1"/>
+      <w:numFmt w:val="bullet"/>
+      <w:lvlText w:val=""/>
+      <w:lvlJc w:val="left"/>
+      <w:pPr>
+        <w:ind w:left="5040" w:hanging="360"/>
+      </w:pPr>
+      <w:rPr>
+        <w:rFonts w:ascii="Symbol" w:hAnsi="Symbol" w:hint="default"/>
+      </w:rPr>
+    </w:lvl>
+    <w:lvl w:ilvl="7" w:tplc="04090003" w:tentative="1">
+      <w:start w:val="1"/>
+      <w:numFmt w:val="bullet"/>
+      <w:lvlText w:val="o"/>
+      <w:lvlJc w:val="left"/>
+      <w:pPr>
+        <w:ind w:left="5760" w:hanging="360"/>
+      </w:pPr>
+      <w:rPr>
+        <w:rFonts w:ascii="Courier New" w:hAnsi="Courier New" w:cs="Courier New" w:hint="default"/>
+      </w:rPr>
+    </w:lvl>
+    <w:lvl w:ilvl="8" w:tplc="04090005" w:tentative="1">
+      <w:start w:val="1"/>
+      <w:numFmt w:val="bullet"/>
+      <w:lvlText w:val=""/>
+      <w:lvlJc w:val="left"/>
+      <w:pPr>
+        <w:ind w:left="6480" w:hanging="360"/>
+      </w:pPr>
+      <w:rPr>
+        <w:rFonts w:ascii="Wingdings" w:hAnsi="Wingdings" w:hint="default"/>
+      </w:rPr>
+    </w:lvl>
+  </w:abstractNum>
+  <w:abstractNum w:abstractNumId="2">
+    <w:nsid w:val="24836281"/>
+    <w:multiLevelType w:val="hybridMultilevel"/>
+    <w:tmpl w:val="821254FC"/>
+    <w:lvl w:ilvl="0" w:tplc="04090001">
+      <w:start w:val="1"/>
+      <w:numFmt w:val="bullet"/>
+      <w:lvlText w:val=""/>
+      <w:lvlJc w:val="left"/>
+      <w:pPr>
+        <w:ind w:left="720" w:hanging="360"/>
+      </w:pPr>
+      <w:rPr>
+        <w:rFonts w:ascii="Symbol" w:hAnsi="Symbol" w:hint="default"/>
+      </w:rPr>
+    </w:lvl>
+    <w:lvl w:ilvl="1" w:tplc="04090003" w:tentative="1">
+      <w:start w:val="1"/>
+      <w:numFmt w:val="bullet"/>
+      <w:lvlText w:val="o"/>
+      <w:lvlJc w:val="left"/>
+      <w:pPr>
+        <w:ind w:left="1440" w:hanging="360"/>
+      </w:pPr>
+      <w:rPr>
+        <w:rFonts w:ascii="Courier New" w:hAnsi="Courier New" w:cs="Courier New" w:hint="default"/>
+      </w:rPr>
+    </w:lvl>
+    <w:lvl w:ilvl="2" w:tplc="04090005" w:tentative="1">
+      <w:start w:val="1"/>
+      <w:numFmt w:val="bullet"/>
+      <w:lvlText w:val=""/>
+      <w:lvlJc w:val="left"/>
+      <w:pPr>
+        <w:ind w:left="2160" w:hanging="360"/>
+      </w:pPr>
+      <w:rPr>
+        <w:rFonts w:ascii="Wingdings" w:hAnsi="Wingdings" w:hint="default"/>
+      </w:rPr>
+    </w:lvl>
+    <w:lvl w:ilvl="3" w:tplc="04090001" w:tentative="1">
+      <w:start w:val="1"/>
+      <w:numFmt w:val="bullet"/>
+      <w:lvlText w:val=""/>
+      <w:lvlJc w:val="left"/>
+      <w:pPr>
+        <w:ind w:left="2880" w:hanging="360"/>
+      </w:pPr>
+      <w:rPr>
+        <w:rFonts w:ascii="Symbol" w:hAnsi="Symbol" w:hint="default"/>
+      </w:rPr>
+    </w:lvl>
+    <w:lvl w:ilvl="4" w:tplc="04090003" w:tentative="1">
+      <w:start w:val="1"/>
+      <w:numFmt w:val="bullet"/>
+      <w:lvlText w:val="o"/>
+      <w:lvlJc w:val="left"/>
+      <w:pPr>
+        <w:ind w:left="3600" w:hanging="360"/>
+      </w:pPr>
+      <w:rPr>
+        <w:rFonts w:ascii="Courier New" w:hAnsi="Courier New" w:cs="Courier New" w:hint="default"/>
+      </w:rPr>
+    </w:lvl>
+    <w:lvl w:ilvl="5" w:tplc="04090005" w:tentative="1">
+      <w:start w:val="1"/>
+      <w:numFmt w:val="bullet"/>
+      <w:lvlText w:val=""/>
+      <w:lvlJc w:val="left"/>
+      <w:pPr>
+        <w:ind w:left="4320" w:hanging="360"/>
+      </w:pPr>
+      <w:rPr>
+        <w:rFonts w:ascii="Wingdings" w:hAnsi="Wingdings" w:hint="default"/>
+      </w:rPr>
+    </w:lvl>
+    <w:lvl w:ilvl="6" w:tplc="04090001" w:tentative="1">
+      <w:start w:val="1"/>
+      <w:numFmt w:val="bullet"/>
+      <w:lvlText w:val=""/>
+      <w:lvlJc w:val="left"/>
+      <w:pPr>
+        <w:ind w:left="5040" w:hanging="360"/>
+      </w:pPr>
+      <w:rPr>
+        <w:rFonts w:ascii="Symbol" w:hAnsi="Symbol" w:hint="default"/>
+      </w:rPr>
+    </w:lvl>
+    <w:lvl w:ilvl="7" w:tplc="04090003" w:tentative="1">
+      <w:start w:val="1"/>
+      <w:numFmt w:val="bullet"/>
+      <w:lvlText w:val="o"/>
+      <w:lvlJc w:val="left"/>
+      <w:pPr>
+        <w:ind w:left="5760" w:hanging="360"/>
+      </w:pPr>
+      <w:rPr>
+        <w:rFonts w:ascii="Courier New" w:hAnsi="Courier New" w:cs="Courier New" w:hint="default"/>
+      </w:rPr>
+    </w:lvl>
+    <w:lvl w:ilvl="8" w:tplc="04090005" w:tentative="1">
+      <w:start w:val="1"/>
+      <w:numFmt w:val="bullet"/>
+      <w:lvlText w:val=""/>
+      <w:lvlJc w:val="left"/>
+      <w:pPr>
+        <w:ind w:left="6480" w:hanging="360"/>
+      </w:pPr>
+      <w:rPr>
+        <w:rFonts w:ascii="Wingdings" w:hAnsi="Wingdings" w:hint="default"/>
+      </w:rPr>
+    </w:lvl>
+  </w:abstractNum>
+  <w:abstractNum w:abstractNumId="3">
     <w:nsid w:val="2A7F7406"/>
     <w:multiLevelType w:val="hybridMultilevel"/>
     <w:tmpl w:val="AD643FC2"/>
@@ -295,7 +1751,108 @@
       </w:rPr>
     </w:lvl>
   </w:abstractNum>
+  <w:abstractNum w:abstractNumId="4">
+    <w:nsid w:val="30764EC1"/>
+    <w:multiLevelType w:val="hybridMultilevel"/>
+    <w:tmpl w:val="9FCA7B12"/>
+    <w:lvl w:ilvl="0" w:tplc="10C0DEEC">
+      <w:start w:val="1"/>
+      <w:numFmt w:val="decimal"/>
+      <w:lvlText w:val="%1-"/>
+      <w:lvlJc w:val="left"/>
+      <w:pPr>
+        <w:ind w:left="720" w:hanging="360"/>
+      </w:pPr>
+      <w:rPr>
+        <w:rFonts w:hint="default"/>
+      </w:rPr>
+    </w:lvl>
+    <w:lvl w:ilvl="1" w:tplc="04090019" w:tentative="1">
+      <w:start w:val="1"/>
+      <w:numFmt w:val="lowerLetter"/>
+      <w:lvlText w:val="%2."/>
+      <w:lvlJc w:val="left"/>
+      <w:pPr>
+        <w:ind w:left="1440" w:hanging="360"/>
+      </w:pPr>
+    </w:lvl>
+    <w:lvl w:ilvl="2" w:tplc="0409001B" w:tentative="1">
+      <w:start w:val="1"/>
+      <w:numFmt w:val="lowerRoman"/>
+      <w:lvlText w:val="%3."/>
+      <w:lvlJc w:val="right"/>
+      <w:pPr>
+        <w:ind w:left="2160" w:hanging="180"/>
+      </w:pPr>
+    </w:lvl>
+    <w:lvl w:ilvl="3" w:tplc="0409000F" w:tentative="1">
+      <w:start w:val="1"/>
+      <w:numFmt w:val="decimal"/>
+      <w:lvlText w:val="%4."/>
+      <w:lvlJc w:val="left"/>
+      <w:pPr>
+        <w:ind w:left="2880" w:hanging="360"/>
+      </w:pPr>
+    </w:lvl>
+    <w:lvl w:ilvl="4" w:tplc="04090019" w:tentative="1">
+      <w:start w:val="1"/>
+      <w:numFmt w:val="lowerLetter"/>
+      <w:lvlText w:val="%5."/>
+      <w:lvlJc w:val="left"/>
+      <w:pPr>
+        <w:ind w:left="3600" w:hanging="360"/>
+      </w:pPr>
+    </w:lvl>
+    <w:lvl w:ilvl="5" w:tplc="0409001B" w:tentative="1">
+      <w:start w:val="1"/>
+      <w:numFmt w:val="lowerRoman"/>
+      <w:lvlText w:val="%6."/>
+      <w:lvlJc w:val="right"/>
+      <w:pPr>
+        <w:ind w:left="4320" w:hanging="180"/>
+      </w:pPr>
+    </w:lvl>
+    <w:lvl w:ilvl="6" w:tplc="0409000F" w:tentative="1">
+      <w:start w:val="1"/>
+      <w:numFmt w:val="decimal"/>
+      <w:lvlText w:val="%7."/>
+      <w:lvlJc w:val="left"/>
+      <w:pPr>
+        <w:ind w:left="5040" w:hanging="360"/>
+      </w:pPr>
+    </w:lvl>
+    <w:lvl w:ilvl="7" w:tplc="04090019" w:tentative="1">
+      <w:start w:val="1"/>
+      <w:numFmt w:val="lowerLetter"/>
+      <w:lvlText w:val="%8."/>
+      <w:lvlJc w:val="left"/>
+      <w:pPr>
+        <w:ind w:left="5760" w:hanging="360"/>
+      </w:pPr>
+    </w:lvl>
+    <w:lvl w:ilvl="8" w:tplc="0409001B" w:tentative="1">
+      <w:start w:val="1"/>
+      <w:numFmt w:val="lowerRoman"/>
+      <w:lvlText w:val="%9."/>
+      <w:lvlJc w:val="right"/>
+      <w:pPr>
+        <w:ind w:left="6480" w:hanging="180"/>
+      </w:pPr>
+    </w:lvl>
+  </w:abstractNum>
   <w:num w:numId="1">
+    <w:abstractNumId w:val="3"/>
+  </w:num>
+  <w:num w:numId="2">
+    <w:abstractNumId w:val="4"/>
+  </w:num>
+  <w:num w:numId="3">
+    <w:abstractNumId w:val="1"/>
+  </w:num>
+  <w:num w:numId="4">
+    <w:abstractNumId w:val="2"/>
+  </w:num>
+  <w:num w:numId="5">
     <w:abstractNumId w:val="0"/>
   </w:num>
 </w:numbering>
@@ -964,7 +2521,7 @@
   <a:extraClrSchemeLst/>
   <a:extLst>
     <a:ext uri="{05A4C25C-085E-4340-85A3-A5531E510DB2}">
-      <thm15:themeFamily xmlns:thm15="http://schemas.microsoft.com/office/thememl/2012/main" xmlns="" name="Office Theme" id="{62F939B6-93AF-4DB8-9C6B-D6C7DFDC589F}" vid="{4A3C46E8-61CC-4603-A589-7422A47A8E4A}"/>
+      <thm15:themeFamily xmlns="" xmlns:thm15="http://schemas.microsoft.com/office/thememl/2012/main" name="Office Theme" id="{62F939B6-93AF-4DB8-9C6B-D6C7DFDC589F}" vid="{4A3C46E8-61CC-4603-A589-7422A47A8E4A}"/>
     </a:ext>
   </a:extLst>
 </a:theme>

</xml_diff>

<commit_message>
add conent in Literature Review Document 0.3v
</commit_message>
<xml_diff>
--- a/1- introduction/Document.docx
+++ b/1- introduction/Document.docx
@@ -96,8 +96,6 @@
         </w:rPr>
         <w:t xml:space="preserve"> المشروع</w:t>
       </w:r>
-      <w:bookmarkStart w:id="0" w:name="_GoBack"/>
-      <w:bookmarkEnd w:id="0"/>
     </w:p>
     <w:p>
       <w:pPr>
@@ -142,7 +140,7 @@
         </w:numPr>
         <w:spacing w:line="480" w:lineRule="auto"/>
         <w:rPr>
-          <w:rFonts w:ascii="Tajawal" w:hAnsi="Tajawal" w:cs="Tajawal" w:hint="cs"/>
+          <w:rFonts w:ascii="Tajawal" w:hAnsi="Tajawal" w:cs="Tajawal"/>
         </w:rPr>
       </w:pPr>
       <w:r>
@@ -158,7 +156,7 @@
         <w:spacing w:line="240" w:lineRule="auto"/>
         <w:jc w:val="center"/>
         <w:rPr>
-          <w:rFonts w:ascii="Tajawal" w:hAnsi="Tajawal" w:cs="Tajawal" w:hint="cs"/>
+          <w:rFonts w:ascii="Tajawal" w:hAnsi="Tajawal" w:cs="Tajawal"/>
           <w:b/>
           <w:bCs/>
           <w:sz w:val="24"/>
@@ -196,7 +194,7 @@
       <w:pPr>
         <w:spacing w:after="0" w:line="360" w:lineRule="auto"/>
         <w:rPr>
-          <w:rFonts w:ascii="Tajawal" w:hAnsi="Tajawal" w:cs="Tajawal" w:hint="cs"/>
+          <w:rFonts w:ascii="Tajawal" w:hAnsi="Tajawal" w:cs="Tajawal"/>
           <w:sz w:val="18"/>
           <w:szCs w:val="18"/>
           <w:rtl/>
@@ -236,7 +234,7 @@
       <w:pPr>
         <w:spacing w:after="0" w:line="360" w:lineRule="auto"/>
         <w:rPr>
-          <w:rFonts w:ascii="Tajawal" w:hAnsi="Tajawal" w:cs="Tajawal" w:hint="cs"/>
+          <w:rFonts w:ascii="Tajawal" w:hAnsi="Tajawal" w:cs="Tajawal"/>
           <w:sz w:val="18"/>
           <w:szCs w:val="18"/>
           <w:rtl/>
@@ -247,7 +245,7 @@
       <w:pPr>
         <w:spacing w:line="360" w:lineRule="auto"/>
         <w:rPr>
-          <w:rFonts w:ascii="Tajawal" w:hAnsi="Tajawal" w:cs="Tajawal" w:hint="cs"/>
+          <w:rFonts w:ascii="Tajawal" w:hAnsi="Tajawal" w:cs="Tajawal"/>
           <w:sz w:val="18"/>
           <w:szCs w:val="18"/>
           <w:rtl/>
@@ -386,7 +384,7 @@
       <w:pPr>
         <w:spacing w:after="0" w:line="360" w:lineRule="auto"/>
         <w:rPr>
-          <w:rFonts w:ascii="Tajawal" w:hAnsi="Tajawal" w:cs="Tajawal" w:hint="cs"/>
+          <w:rFonts w:ascii="Tajawal" w:hAnsi="Tajawal" w:cs="Tajawal"/>
           <w:sz w:val="18"/>
           <w:szCs w:val="18"/>
           <w:rtl/>
@@ -424,7 +422,7 @@
       <w:pPr>
         <w:spacing w:after="0" w:line="360" w:lineRule="auto"/>
         <w:rPr>
-          <w:rFonts w:ascii="Tajawal" w:hAnsi="Tajawal" w:cs="Tajawal" w:hint="cs"/>
+          <w:rFonts w:ascii="Tajawal" w:hAnsi="Tajawal" w:cs="Tajawal"/>
           <w:sz w:val="18"/>
           <w:szCs w:val="18"/>
           <w:rtl/>
@@ -435,7 +433,7 @@
       <w:pPr>
         <w:spacing w:after="0" w:line="360" w:lineRule="auto"/>
         <w:rPr>
-          <w:rFonts w:ascii="Tajawal" w:hAnsi="Tajawal" w:cs="Tajawal" w:hint="cs"/>
+          <w:rFonts w:ascii="Tajawal" w:hAnsi="Tajawal" w:cs="Tajawal"/>
           <w:sz w:val="18"/>
           <w:szCs w:val="18"/>
           <w:rtl/>
@@ -495,7 +493,7 @@
       <w:pPr>
         <w:spacing w:after="0" w:line="360" w:lineRule="auto"/>
         <w:rPr>
-          <w:rFonts w:ascii="Tajawal" w:hAnsi="Tajawal" w:cs="Tajawal" w:hint="cs"/>
+          <w:rFonts w:ascii="Tajawal" w:hAnsi="Tajawal" w:cs="Tajawal"/>
           <w:sz w:val="18"/>
           <w:szCs w:val="18"/>
           <w:rtl/>
@@ -506,7 +504,7 @@
       <w:pPr>
         <w:spacing w:line="360" w:lineRule="auto"/>
         <w:rPr>
-          <w:rFonts w:ascii="Tajawal" w:hAnsi="Tajawal" w:cs="Tajawal" w:hint="cs"/>
+          <w:rFonts w:ascii="Tajawal" w:hAnsi="Tajawal" w:cs="Tajawal"/>
           <w:sz w:val="18"/>
           <w:szCs w:val="18"/>
           <w:rtl/>
@@ -546,7 +544,7 @@
       <w:pPr>
         <w:spacing w:after="0" w:line="360" w:lineRule="auto"/>
         <w:rPr>
-          <w:rFonts w:ascii="Tajawal" w:hAnsi="Tajawal" w:cs="Tajawal" w:hint="cs"/>
+          <w:rFonts w:ascii="Tajawal" w:hAnsi="Tajawal" w:cs="Tajawal"/>
           <w:sz w:val="18"/>
           <w:szCs w:val="18"/>
         </w:rPr>
@@ -583,7 +581,7 @@
       <w:pPr>
         <w:spacing w:after="0" w:line="360" w:lineRule="auto"/>
         <w:rPr>
-          <w:rFonts w:ascii="Tajawal" w:hAnsi="Tajawal" w:cs="Tajawal" w:hint="cs"/>
+          <w:rFonts w:ascii="Tajawal" w:hAnsi="Tajawal" w:cs="Tajawal"/>
           <w:sz w:val="18"/>
           <w:szCs w:val="18"/>
           <w:rtl/>
@@ -594,7 +592,7 @@
       <w:pPr>
         <w:spacing w:after="0" w:line="360" w:lineRule="auto"/>
         <w:rPr>
-          <w:rFonts w:ascii="Tajawal" w:hAnsi="Tajawal" w:cs="Tajawal" w:hint="cs"/>
+          <w:rFonts w:ascii="Tajawal" w:hAnsi="Tajawal" w:cs="Tajawal"/>
           <w:sz w:val="18"/>
           <w:szCs w:val="18"/>
           <w:rtl/>
@@ -700,7 +698,7 @@
         <w:spacing w:after="0" w:line="360" w:lineRule="auto"/>
         <w:jc w:val="center"/>
         <w:rPr>
-          <w:rFonts w:ascii="Tajawal" w:hAnsi="Tajawal" w:cs="Tajawal" w:hint="cs"/>
+          <w:rFonts w:ascii="Tajawal" w:hAnsi="Tajawal" w:cs="Tajawal"/>
           <w:sz w:val="24"/>
           <w:szCs w:val="24"/>
           <w:rtl/>
@@ -712,7 +710,7 @@
         <w:spacing w:after="0" w:line="480" w:lineRule="auto"/>
         <w:jc w:val="center"/>
         <w:rPr>
-          <w:rFonts w:ascii="Tajawal" w:hAnsi="Tajawal" w:cs="Tajawal" w:hint="cs"/>
+          <w:rFonts w:ascii="Tajawal" w:hAnsi="Tajawal" w:cs="Tajawal"/>
           <w:b/>
           <w:bCs/>
           <w:sz w:val="24"/>
@@ -729,19 +727,313 @@
           <w:szCs w:val="24"/>
           <w:rtl/>
         </w:rPr>
-        <w:t>ثانياً</w:t>
-      </w:r>
-      <w:r>
-        <w:rPr>
-          <w:rFonts w:ascii="Tajawal" w:hAnsi="Tajawal" w:cs="Tajawal" w:hint="cs"/>
+        <w:t>ثانياً : المشاكل المتوقعة والحلول المقترحة:</w:t>
+      </w:r>
+    </w:p>
+    <w:p>
+      <w:pPr>
+        <w:spacing w:after="0" w:line="276" w:lineRule="auto"/>
+        <w:rPr>
+          <w:rFonts w:ascii="Tajawal" w:hAnsi="Tajawal" w:cs="Tajawal"/>
+          <w:sz w:val="18"/>
+          <w:szCs w:val="18"/>
+          <w:rtl/>
+        </w:rPr>
+      </w:pPr>
+      <w:r>
+        <w:rPr>
+          <w:rFonts w:ascii="Tajawal" w:hAnsi="Tajawal" w:cs="Tajawal" w:hint="cs"/>
+          <w:b/>
+          <w:bCs/>
+          <w:sz w:val="18"/>
+          <w:szCs w:val="18"/>
+          <w:rtl/>
+        </w:rPr>
+        <w:t xml:space="preserve">1 </w:t>
+      </w:r>
+      <w:r>
+        <w:rPr>
+          <w:rFonts w:ascii="Tajawal" w:hAnsi="Tajawal" w:cs="Tajawal"/>
+          <w:b/>
+          <w:bCs/>
+          <w:sz w:val="18"/>
+          <w:szCs w:val="18"/>
+          <w:rtl/>
+        </w:rPr>
+        <w:t>–</w:t>
+      </w:r>
+      <w:r>
+        <w:rPr>
+          <w:rFonts w:ascii="Tajawal" w:hAnsi="Tajawal" w:cs="Tajawal" w:hint="cs"/>
+          <w:b/>
+          <w:bCs/>
+          <w:sz w:val="18"/>
+          <w:szCs w:val="18"/>
+          <w:rtl/>
+        </w:rPr>
+        <w:t xml:space="preserve"> الأمن الفكري: </w:t>
+      </w:r>
+      <w:r>
+        <w:rPr>
+          <w:rFonts w:ascii="Tajawal" w:hAnsi="Tajawal" w:cs="Tajawal" w:hint="cs"/>
+          <w:sz w:val="18"/>
+          <w:szCs w:val="18"/>
+          <w:rtl/>
+        </w:rPr>
+        <w:t xml:space="preserve">عدم ضمان سلامة المحتويات المنشورة </w:t>
+      </w:r>
+      <w:r>
+        <w:rPr>
+          <w:rFonts w:ascii="Tajawal" w:hAnsi="Tajawal" w:cs="Tajawal" w:hint="cs"/>
+          <w:sz w:val="18"/>
+          <w:szCs w:val="18"/>
+          <w:rtl/>
+        </w:rPr>
+        <w:t xml:space="preserve">, الحل : 1 </w:t>
+      </w:r>
+      <w:r>
+        <w:rPr>
+          <w:rFonts w:ascii="Tajawal" w:hAnsi="Tajawal" w:cs="Tajawal"/>
+          <w:sz w:val="18"/>
+          <w:szCs w:val="18"/>
+          <w:rtl/>
+        </w:rPr>
+        <w:t>–</w:t>
+      </w:r>
+      <w:r>
+        <w:rPr>
+          <w:rFonts w:ascii="Tajawal" w:hAnsi="Tajawal" w:cs="Tajawal" w:hint="cs"/>
+          <w:sz w:val="18"/>
+          <w:szCs w:val="18"/>
+          <w:rtl/>
+        </w:rPr>
+        <w:t xml:space="preserve"> ادارة ترقية العضوية والتأكد من سلامة العقل والمنهجية للمتقدم , 2- ادارة المحتويات المنشورة وخضوعها لاستطلاع سريع من قبل الإدارة</w:t>
+      </w:r>
+    </w:p>
+    <w:p>
+      <w:pPr>
+        <w:spacing w:after="0" w:line="276" w:lineRule="auto"/>
+        <w:rPr>
+          <w:rFonts w:ascii="Tajawal" w:hAnsi="Tajawal" w:cs="Tajawal"/>
+          <w:sz w:val="18"/>
+          <w:szCs w:val="18"/>
+          <w:rtl/>
+        </w:rPr>
+      </w:pPr>
+    </w:p>
+    <w:p>
+      <w:pPr>
+        <w:spacing w:after="0" w:line="276" w:lineRule="auto"/>
+        <w:rPr>
+          <w:rFonts w:ascii="Tajawal" w:hAnsi="Tajawal" w:cs="Tajawal"/>
+          <w:sz w:val="18"/>
+          <w:szCs w:val="18"/>
+          <w:rtl/>
+        </w:rPr>
+      </w:pPr>
+      <w:r>
+        <w:rPr>
+          <w:rFonts w:ascii="Tajawal" w:hAnsi="Tajawal" w:cs="Tajawal" w:hint="cs"/>
+          <w:b/>
+          <w:bCs/>
+          <w:sz w:val="18"/>
+          <w:szCs w:val="18"/>
+          <w:rtl/>
+        </w:rPr>
+        <w:t>2- التكلفة المادية</w:t>
+      </w:r>
+      <w:r>
+        <w:rPr>
+          <w:rFonts w:ascii="Tajawal" w:hAnsi="Tajawal" w:cs="Tajawal" w:hint="cs"/>
+          <w:b/>
+          <w:bCs/>
+          <w:sz w:val="18"/>
+          <w:szCs w:val="18"/>
+          <w:rtl/>
+        </w:rPr>
+        <w:t xml:space="preserve"> </w:t>
+      </w:r>
+      <w:r>
+        <w:rPr>
+          <w:rFonts w:ascii="Tajawal" w:hAnsi="Tajawal" w:cs="Tajawal" w:hint="cs"/>
+          <w:sz w:val="18"/>
+          <w:szCs w:val="18"/>
+          <w:rtl/>
+        </w:rPr>
+        <w:t>: لضمان استمرارية الموقع بشكل جيد وحفظ البيانات بشكل سليم وتصفحها بشكل سريع .. تتحمل الادارة تكاليف مادية مقابل خدمة الاستضافة وخدمة قاعدة البيانات , الحل : التضحية بقليل من جودة الموقع بإضافة الاعلانات التجارية في جوانب الموقع لتقليل حجم الضرر على الجودة</w:t>
+      </w:r>
+    </w:p>
+    <w:p>
+      <w:pPr>
+        <w:spacing w:after="0" w:line="276" w:lineRule="auto"/>
+        <w:rPr>
+          <w:rFonts w:ascii="Tajawal" w:hAnsi="Tajawal" w:cs="Tajawal"/>
+          <w:sz w:val="18"/>
+          <w:szCs w:val="18"/>
+          <w:rtl/>
+        </w:rPr>
+      </w:pPr>
+    </w:p>
+    <w:p>
+      <w:pPr>
+        <w:spacing w:after="0" w:line="276" w:lineRule="auto"/>
+        <w:rPr>
+          <w:rFonts w:ascii="Tajawal" w:hAnsi="Tajawal" w:cs="Tajawal"/>
+          <w:sz w:val="18"/>
+          <w:szCs w:val="18"/>
+          <w:rtl/>
+        </w:rPr>
+      </w:pPr>
+      <w:r>
+        <w:rPr>
+          <w:rFonts w:ascii="Tajawal" w:hAnsi="Tajawal" w:cs="Tajawal" w:hint="cs"/>
+          <w:b/>
+          <w:bCs/>
+          <w:sz w:val="18"/>
+          <w:szCs w:val="18"/>
+          <w:rtl/>
+        </w:rPr>
+        <w:t xml:space="preserve">3- </w:t>
+      </w:r>
+      <w:r>
+        <w:rPr>
+          <w:rFonts w:ascii="Tajawal" w:hAnsi="Tajawal" w:cs="Tajawal" w:hint="cs"/>
+          <w:b/>
+          <w:bCs/>
+          <w:sz w:val="18"/>
+          <w:szCs w:val="18"/>
+          <w:rtl/>
+        </w:rPr>
+        <w:t xml:space="preserve">زائرين الموقع : </w:t>
+      </w:r>
+      <w:r>
+        <w:rPr>
+          <w:rFonts w:ascii="Tajawal" w:hAnsi="Tajawal" w:cs="Tajawal" w:hint="cs"/>
+          <w:sz w:val="18"/>
+          <w:szCs w:val="18"/>
+          <w:rtl/>
+        </w:rPr>
+        <w:t xml:space="preserve">عدم وجودة زائرين للموقع يجعل الموقع بجميع مميزاته عديمة الفائدة , الحل: التسويق للموقع بجميع الامكانيات </w:t>
+      </w:r>
+      <w:r>
+        <w:rPr>
+          <w:rFonts w:ascii="Tajawal" w:hAnsi="Tajawal" w:cs="Tajawal" w:hint="cs"/>
+          <w:sz w:val="18"/>
+          <w:szCs w:val="18"/>
+          <w:rtl/>
+        </w:rPr>
+        <w:t>الممكنة.</w:t>
+      </w:r>
+    </w:p>
+    <w:p>
+      <w:pPr>
+        <w:spacing w:after="0" w:line="276" w:lineRule="auto"/>
+        <w:rPr>
+          <w:rFonts w:ascii="Tajawal" w:hAnsi="Tajawal" w:cs="Tajawal"/>
+          <w:sz w:val="18"/>
+          <w:szCs w:val="18"/>
+          <w:rtl/>
+        </w:rPr>
+      </w:pPr>
+    </w:p>
+    <w:p>
+      <w:pPr>
+        <w:spacing w:after="0" w:line="276" w:lineRule="auto"/>
+        <w:rPr>
+          <w:rFonts w:ascii="Tajawal" w:hAnsi="Tajawal" w:cs="Tajawal"/>
+          <w:sz w:val="18"/>
+          <w:szCs w:val="18"/>
+          <w:rtl/>
+        </w:rPr>
+      </w:pPr>
+      <w:r>
+        <w:rPr>
+          <w:rFonts w:ascii="Tajawal" w:hAnsi="Tajawal" w:cs="Tajawal" w:hint="cs"/>
+          <w:b/>
+          <w:bCs/>
+          <w:sz w:val="18"/>
+          <w:szCs w:val="18"/>
+          <w:rtl/>
+        </w:rPr>
+        <w:t>4-</w:t>
+      </w:r>
+      <w:r>
+        <w:rPr>
+          <w:rFonts w:ascii="Tajawal" w:hAnsi="Tajawal" w:cs="Tajawal" w:hint="cs"/>
+          <w:b/>
+          <w:bCs/>
+          <w:sz w:val="18"/>
+          <w:szCs w:val="18"/>
+          <w:rtl/>
+        </w:rPr>
+        <w:t xml:space="preserve"> التعليقات السيئة </w:t>
+      </w:r>
+      <w:r>
+        <w:rPr>
+          <w:rFonts w:ascii="Tajawal" w:hAnsi="Tajawal" w:cs="Tajawal" w:hint="cs"/>
+          <w:b/>
+          <w:bCs/>
+          <w:sz w:val="18"/>
+          <w:szCs w:val="18"/>
+          <w:rtl/>
+        </w:rPr>
+        <w:t xml:space="preserve"> : </w:t>
+      </w:r>
+      <w:r>
+        <w:rPr>
+          <w:rFonts w:ascii="Tajawal" w:hAnsi="Tajawal" w:cs="Tajawal" w:hint="cs"/>
+          <w:sz w:val="18"/>
+          <w:szCs w:val="18"/>
+          <w:rtl/>
+        </w:rPr>
+        <w:t xml:space="preserve"> التعليق </w:t>
+      </w:r>
+      <w:r>
+        <w:rPr>
+          <w:rFonts w:ascii="Tajawal" w:hAnsi="Tajawal" w:cs="Tajawal" w:hint="cs"/>
+          <w:sz w:val="18"/>
+          <w:szCs w:val="18"/>
+          <w:rtl/>
+        </w:rPr>
+        <w:t xml:space="preserve">بشكل سيء من قبل الاعضاء , الحل: لا يتم نشر أي تعليق الا بعد مراجعة الكاتب له وايضاً مراجعة المشرف لاحقاً بشكل سريع لضمان جودة المحتوى </w:t>
+      </w:r>
+    </w:p>
+    <w:p>
+      <w:pPr>
+        <w:spacing w:after="0" w:line="276" w:lineRule="auto"/>
+        <w:rPr>
+          <w:rFonts w:ascii="Tajawal" w:hAnsi="Tajawal" w:cs="Tajawal"/>
+          <w:sz w:val="18"/>
+          <w:szCs w:val="18"/>
+          <w:rtl/>
+        </w:rPr>
+      </w:pPr>
+    </w:p>
+    <w:p>
+      <w:pPr>
+        <w:spacing w:after="0" w:line="480" w:lineRule="auto"/>
+        <w:jc w:val="center"/>
+        <w:rPr>
+          <w:rFonts w:ascii="Tajawal" w:hAnsi="Tajawal" w:cs="Tajawal"/>
+          <w:sz w:val="20"/>
+          <w:szCs w:val="20"/>
+          <w:rtl/>
+        </w:rPr>
+      </w:pPr>
+    </w:p>
+    <w:p>
+      <w:pPr>
+        <w:spacing w:after="0" w:line="480" w:lineRule="auto"/>
+        <w:jc w:val="center"/>
+        <w:rPr>
+          <w:rFonts w:ascii="Tajawal" w:hAnsi="Tajawal" w:cs="Tajawal"/>
           <w:b/>
           <w:bCs/>
           <w:sz w:val="24"/>
           <w:szCs w:val="24"/>
           <w:rtl/>
         </w:rPr>
-        <w:t xml:space="preserve"> : </w:t>
-      </w:r>
+      </w:pPr>
       <w:r>
         <w:rPr>
           <w:rFonts w:ascii="Tajawal" w:hAnsi="Tajawal" w:cs="Tajawal" w:hint="cs"/>
@@ -751,304 +1043,9 @@
           <w:szCs w:val="24"/>
           <w:rtl/>
         </w:rPr>
-        <w:t>المشاكل المتوقعة والحلول المقترحة:</w:t>
-      </w:r>
-    </w:p>
-    <w:p>
-      <w:pPr>
-        <w:spacing w:after="0" w:line="276" w:lineRule="auto"/>
-        <w:rPr>
-          <w:rFonts w:ascii="Tajawal" w:hAnsi="Tajawal" w:cs="Tajawal" w:hint="cs"/>
-          <w:sz w:val="18"/>
-          <w:szCs w:val="18"/>
-          <w:rtl/>
-        </w:rPr>
-      </w:pPr>
-      <w:r>
-        <w:rPr>
-          <w:rFonts w:ascii="Tajawal" w:hAnsi="Tajawal" w:cs="Tajawal" w:hint="cs"/>
-          <w:b/>
-          <w:bCs/>
-          <w:sz w:val="18"/>
-          <w:szCs w:val="18"/>
-          <w:rtl/>
-        </w:rPr>
-        <w:t xml:space="preserve">1 </w:t>
-      </w:r>
-      <w:r>
-        <w:rPr>
-          <w:rFonts w:ascii="Tajawal" w:hAnsi="Tajawal" w:cs="Tajawal"/>
-          <w:b/>
-          <w:bCs/>
-          <w:sz w:val="18"/>
-          <w:szCs w:val="18"/>
-          <w:rtl/>
-        </w:rPr>
-        <w:t>–</w:t>
-      </w:r>
-      <w:r>
-        <w:rPr>
-          <w:rFonts w:ascii="Tajawal" w:hAnsi="Tajawal" w:cs="Tajawal" w:hint="cs"/>
-          <w:b/>
-          <w:bCs/>
-          <w:sz w:val="18"/>
-          <w:szCs w:val="18"/>
-          <w:rtl/>
-        </w:rPr>
-        <w:t xml:space="preserve"> الأمن الفكري: </w:t>
-      </w:r>
-      <w:r>
-        <w:rPr>
-          <w:rFonts w:ascii="Tajawal" w:hAnsi="Tajawal" w:cs="Tajawal" w:hint="cs"/>
-          <w:sz w:val="18"/>
-          <w:szCs w:val="18"/>
-          <w:rtl/>
-        </w:rPr>
-        <w:t xml:space="preserve">عدم ضمان سلامة المحتويات المنشورة </w:t>
-      </w:r>
-      <w:r>
-        <w:rPr>
-          <w:rFonts w:ascii="Tajawal" w:hAnsi="Tajawal" w:cs="Tajawal" w:hint="cs"/>
-          <w:sz w:val="18"/>
-          <w:szCs w:val="18"/>
-          <w:rtl/>
-        </w:rPr>
-        <w:t xml:space="preserve">, الحل : 1 </w:t>
-      </w:r>
-      <w:r>
-        <w:rPr>
-          <w:rFonts w:ascii="Tajawal" w:hAnsi="Tajawal" w:cs="Tajawal"/>
-          <w:sz w:val="18"/>
-          <w:szCs w:val="18"/>
-          <w:rtl/>
-        </w:rPr>
-        <w:t>–</w:t>
-      </w:r>
-      <w:r>
-        <w:rPr>
-          <w:rFonts w:ascii="Tajawal" w:hAnsi="Tajawal" w:cs="Tajawal" w:hint="cs"/>
-          <w:sz w:val="18"/>
-          <w:szCs w:val="18"/>
-          <w:rtl/>
-        </w:rPr>
-        <w:t xml:space="preserve"> ادارة ترقية العضوية والتأكد من سلامة العقل والمنهجية للمتقدم , 2- ادارة المحتويات المنشورة وخضوعها لاستطلاع سريع من قبل الإدارة</w:t>
-      </w:r>
-    </w:p>
-    <w:p>
-      <w:pPr>
-        <w:spacing w:after="0" w:line="276" w:lineRule="auto"/>
-        <w:rPr>
-          <w:rFonts w:ascii="Tajawal" w:hAnsi="Tajawal" w:cs="Tajawal" w:hint="cs"/>
-          <w:sz w:val="18"/>
-          <w:szCs w:val="18"/>
-          <w:rtl/>
-        </w:rPr>
-      </w:pPr>
-    </w:p>
-    <w:p>
-      <w:pPr>
-        <w:spacing w:after="0" w:line="276" w:lineRule="auto"/>
-        <w:rPr>
-          <w:rFonts w:ascii="Tajawal" w:hAnsi="Tajawal" w:cs="Tajawal" w:hint="cs"/>
-          <w:sz w:val="18"/>
-          <w:szCs w:val="18"/>
-          <w:rtl/>
-        </w:rPr>
-      </w:pPr>
-      <w:r>
-        <w:rPr>
-          <w:rFonts w:ascii="Tajawal" w:hAnsi="Tajawal" w:cs="Tajawal" w:hint="cs"/>
-          <w:b/>
-          <w:bCs/>
-          <w:sz w:val="18"/>
-          <w:szCs w:val="18"/>
-          <w:rtl/>
-        </w:rPr>
-        <w:t>2- التكلفة المادية</w:t>
-      </w:r>
-      <w:r>
-        <w:rPr>
-          <w:rFonts w:ascii="Tajawal" w:hAnsi="Tajawal" w:cs="Tajawal" w:hint="cs"/>
-          <w:b/>
-          <w:bCs/>
-          <w:sz w:val="18"/>
-          <w:szCs w:val="18"/>
-          <w:rtl/>
-        </w:rPr>
-        <w:t xml:space="preserve"> </w:t>
-      </w:r>
-      <w:r>
-        <w:rPr>
-          <w:rFonts w:ascii="Tajawal" w:hAnsi="Tajawal" w:cs="Tajawal" w:hint="cs"/>
-          <w:sz w:val="18"/>
-          <w:szCs w:val="18"/>
-          <w:rtl/>
-        </w:rPr>
-        <w:t>: لضمان استمرارية الموقع بشكل جيد وحفظ البيانات بشكل سليم وتصفحها بشكل سريع .. تتحمل الادارة تكاليف مادية مقابل خدمة الاستضافة وخدمة قاعدة البيانات , الحل : التضحية بقليل من جودة الموقع بإضافة الاعلانات التجارية في جوانب الموقع لتقليل حجم الضرر على الجودة</w:t>
-      </w:r>
-    </w:p>
-    <w:p>
-      <w:pPr>
-        <w:spacing w:after="0" w:line="276" w:lineRule="auto"/>
-        <w:rPr>
-          <w:rFonts w:ascii="Tajawal" w:hAnsi="Tajawal" w:cs="Tajawal" w:hint="cs"/>
-          <w:sz w:val="18"/>
-          <w:szCs w:val="18"/>
-          <w:rtl/>
-        </w:rPr>
-      </w:pPr>
-    </w:p>
-    <w:p>
-      <w:pPr>
-        <w:spacing w:after="0" w:line="276" w:lineRule="auto"/>
-        <w:rPr>
-          <w:rFonts w:ascii="Tajawal" w:hAnsi="Tajawal" w:cs="Tajawal" w:hint="cs"/>
-          <w:sz w:val="18"/>
-          <w:szCs w:val="18"/>
-          <w:rtl/>
-        </w:rPr>
-      </w:pPr>
-      <w:r>
-        <w:rPr>
-          <w:rFonts w:ascii="Tajawal" w:hAnsi="Tajawal" w:cs="Tajawal" w:hint="cs"/>
-          <w:b/>
-          <w:bCs/>
-          <w:sz w:val="18"/>
-          <w:szCs w:val="18"/>
-          <w:rtl/>
-        </w:rPr>
-        <w:t xml:space="preserve">3- </w:t>
-      </w:r>
-      <w:r>
-        <w:rPr>
-          <w:rFonts w:ascii="Tajawal" w:hAnsi="Tajawal" w:cs="Tajawal" w:hint="cs"/>
-          <w:b/>
-          <w:bCs/>
-          <w:sz w:val="18"/>
-          <w:szCs w:val="18"/>
-          <w:rtl/>
-        </w:rPr>
-        <w:t xml:space="preserve">زائرين الموقع : </w:t>
-      </w:r>
-      <w:r>
-        <w:rPr>
-          <w:rFonts w:ascii="Tajawal" w:hAnsi="Tajawal" w:cs="Tajawal" w:hint="cs"/>
-          <w:sz w:val="18"/>
-          <w:szCs w:val="18"/>
-          <w:rtl/>
-        </w:rPr>
-        <w:t xml:space="preserve">عدم وجودة زائرين للموقع يجعل الموقع بجميع مميزاته عديمة الفائدة , الحل: التسويق للموقع بجميع الامكانيات </w:t>
-      </w:r>
-      <w:r>
-        <w:rPr>
-          <w:rFonts w:ascii="Tajawal" w:hAnsi="Tajawal" w:cs="Tajawal" w:hint="cs"/>
-          <w:sz w:val="18"/>
-          <w:szCs w:val="18"/>
-          <w:rtl/>
-        </w:rPr>
-        <w:t>الممكنة.</w:t>
-      </w:r>
-    </w:p>
-    <w:p>
-      <w:pPr>
-        <w:spacing w:after="0" w:line="276" w:lineRule="auto"/>
-        <w:rPr>
-          <w:rFonts w:ascii="Tajawal" w:hAnsi="Tajawal" w:cs="Tajawal" w:hint="cs"/>
-          <w:sz w:val="18"/>
-          <w:szCs w:val="18"/>
-          <w:rtl/>
-        </w:rPr>
-      </w:pPr>
-    </w:p>
-    <w:p>
-      <w:pPr>
-        <w:spacing w:after="0" w:line="276" w:lineRule="auto"/>
-        <w:rPr>
-          <w:rFonts w:ascii="Tajawal" w:hAnsi="Tajawal" w:cs="Tajawal" w:hint="cs"/>
-          <w:sz w:val="18"/>
-          <w:szCs w:val="18"/>
-          <w:rtl/>
-        </w:rPr>
-      </w:pPr>
-      <w:r>
-        <w:rPr>
-          <w:rFonts w:ascii="Tajawal" w:hAnsi="Tajawal" w:cs="Tajawal" w:hint="cs"/>
-          <w:b/>
-          <w:bCs/>
-          <w:sz w:val="18"/>
-          <w:szCs w:val="18"/>
-          <w:rtl/>
-        </w:rPr>
-        <w:t>4-</w:t>
-      </w:r>
-      <w:r>
-        <w:rPr>
-          <w:rFonts w:ascii="Tajawal" w:hAnsi="Tajawal" w:cs="Tajawal" w:hint="cs"/>
-          <w:b/>
-          <w:bCs/>
-          <w:sz w:val="18"/>
-          <w:szCs w:val="18"/>
-          <w:rtl/>
-        </w:rPr>
-        <w:t xml:space="preserve"> التعليقات السيئة </w:t>
-      </w:r>
-      <w:r>
-        <w:rPr>
-          <w:rFonts w:ascii="Tajawal" w:hAnsi="Tajawal" w:cs="Tajawal" w:hint="cs"/>
-          <w:b/>
-          <w:bCs/>
-          <w:sz w:val="18"/>
-          <w:szCs w:val="18"/>
-          <w:rtl/>
-        </w:rPr>
-        <w:t xml:space="preserve"> : </w:t>
-      </w:r>
-      <w:r>
-        <w:rPr>
-          <w:rFonts w:ascii="Tajawal" w:hAnsi="Tajawal" w:cs="Tajawal" w:hint="cs"/>
-          <w:sz w:val="18"/>
-          <w:szCs w:val="18"/>
-          <w:rtl/>
-        </w:rPr>
-        <w:t xml:space="preserve"> التعليق </w:t>
-      </w:r>
-      <w:r>
-        <w:rPr>
-          <w:rFonts w:ascii="Tajawal" w:hAnsi="Tajawal" w:cs="Tajawal" w:hint="cs"/>
-          <w:sz w:val="18"/>
-          <w:szCs w:val="18"/>
-          <w:rtl/>
-        </w:rPr>
-        <w:t xml:space="preserve">بشكل سيء من قبل الاعضاء , الحل: لا يتم نشر أي تعليق الا بعد مراجعة الكاتب له وايضاً مراجعة المشرف لاحقاً بشكل سريع لضمان جودة المحتوى </w:t>
-      </w:r>
-    </w:p>
-    <w:p>
-      <w:pPr>
-        <w:spacing w:after="0" w:line="276" w:lineRule="auto"/>
-        <w:rPr>
-          <w:rFonts w:ascii="Tajawal" w:hAnsi="Tajawal" w:cs="Tajawal" w:hint="cs"/>
-          <w:sz w:val="18"/>
-          <w:szCs w:val="18"/>
-          <w:rtl/>
-        </w:rPr>
-      </w:pPr>
-    </w:p>
-    <w:p>
-      <w:pPr>
-        <w:spacing w:after="0" w:line="480" w:lineRule="auto"/>
-        <w:jc w:val="center"/>
-        <w:rPr>
-          <w:rFonts w:ascii="Tajawal" w:hAnsi="Tajawal" w:cs="Tajawal" w:hint="cs"/>
-          <w:sz w:val="20"/>
-          <w:szCs w:val="20"/>
-          <w:rtl/>
-        </w:rPr>
-      </w:pPr>
-    </w:p>
-    <w:p>
-      <w:pPr>
-        <w:spacing w:after="0" w:line="480" w:lineRule="auto"/>
-        <w:jc w:val="center"/>
+        <w:t>ثالثاً : الاهداف</w:t>
+      </w:r>
+      <w:r>
         <w:rPr>
           <w:rFonts w:ascii="Tajawal" w:hAnsi="Tajawal" w:cs="Tajawal" w:hint="cs"/>
           <w:b/>
@@ -1057,7 +1054,8 @@
           <w:szCs w:val="24"/>
           <w:rtl/>
         </w:rPr>
-      </w:pPr>
+        <w:t xml:space="preserve"> </w:t>
+      </w:r>
       <w:r>
         <w:rPr>
           <w:rFonts w:ascii="Tajawal" w:hAnsi="Tajawal" w:cs="Tajawal" w:hint="cs"/>
@@ -1067,29 +1065,7 @@
           <w:szCs w:val="24"/>
           <w:rtl/>
         </w:rPr>
-        <w:t>ثالثاً</w:t>
-      </w:r>
-      <w:r>
-        <w:rPr>
-          <w:rFonts w:ascii="Tajawal" w:hAnsi="Tajawal" w:cs="Tajawal" w:hint="cs"/>
-          <w:b/>
-          <w:bCs/>
-          <w:sz w:val="24"/>
-          <w:szCs w:val="24"/>
-          <w:rtl/>
-        </w:rPr>
-        <w:t xml:space="preserve"> : </w:t>
-      </w:r>
-      <w:r>
-        <w:rPr>
-          <w:rFonts w:ascii="Tajawal" w:hAnsi="Tajawal" w:cs="Tajawal" w:hint="cs"/>
-          <w:b/>
-          <w:bCs/>
-          <w:sz w:val="24"/>
-          <w:szCs w:val="24"/>
-          <w:rtl/>
-        </w:rPr>
-        <w:t>الاهداف المستقبلية:</w:t>
+        <w:t>:</w:t>
       </w:r>
     </w:p>
     <w:p>
@@ -1101,7 +1077,7 @@
         </w:numPr>
         <w:spacing w:after="0" w:line="480" w:lineRule="auto"/>
         <w:rPr>
-          <w:rFonts w:ascii="Tajawal" w:hAnsi="Tajawal" w:cs="Tajawal" w:hint="cs"/>
+          <w:rFonts w:ascii="Tajawal" w:hAnsi="Tajawal" w:cs="Tajawal"/>
           <w:sz w:val="20"/>
           <w:szCs w:val="20"/>
           <w:rtl/>
@@ -1114,7 +1090,27 @@
           <w:szCs w:val="20"/>
           <w:rtl/>
         </w:rPr>
-        <w:t xml:space="preserve">انتشار الموقع كموقع رسمي وواجهة مشهورة ومعروفة لجميع المبدعين والمحبين للقراءة </w:t>
+        <w:t xml:space="preserve">تصميم الموقع </w:t>
+      </w:r>
+      <w:proofErr w:type="spellStart"/>
+      <w:r>
+        <w:rPr>
+          <w:rFonts w:ascii="Tajawal" w:hAnsi="Tajawal" w:cs="Tajawal" w:hint="cs"/>
+          <w:sz w:val="20"/>
+          <w:szCs w:val="20"/>
+          <w:rtl/>
+        </w:rPr>
+        <w:t>بديزاين</w:t>
+      </w:r>
+      <w:proofErr w:type="spellEnd"/>
+      <w:r>
+        <w:rPr>
+          <w:rFonts w:ascii="Tajawal" w:hAnsi="Tajawal" w:cs="Tajawal" w:hint="cs"/>
+          <w:sz w:val="20"/>
+          <w:szCs w:val="20"/>
+          <w:rtl/>
+        </w:rPr>
+        <w:t xml:space="preserve"> متوافق مع جميع الشاشات والمتصفحات</w:t>
       </w:r>
     </w:p>
     <w:p>
@@ -1126,7 +1122,7 @@
         </w:numPr>
         <w:spacing w:after="0" w:line="480" w:lineRule="auto"/>
         <w:rPr>
-          <w:rFonts w:ascii="Tajawal" w:hAnsi="Tajawal" w:cs="Tajawal" w:hint="cs"/>
+          <w:rFonts w:ascii="Tajawal" w:hAnsi="Tajawal" w:cs="Tajawal"/>
           <w:sz w:val="20"/>
           <w:szCs w:val="20"/>
           <w:rtl/>
@@ -1139,7 +1135,7 @@
           <w:szCs w:val="20"/>
           <w:rtl/>
         </w:rPr>
-        <w:t>اضافة ادوات تساعد كتابة المحتوى بشكل فريد وتطويرها عن باقية المواقع</w:t>
+        <w:t xml:space="preserve">تنفيذ الفكرة الى نسبة 95% </w:t>
       </w:r>
     </w:p>
     <w:p>
@@ -1151,7 +1147,7 @@
         </w:numPr>
         <w:spacing w:after="0" w:line="480" w:lineRule="auto"/>
         <w:rPr>
-          <w:rFonts w:ascii="Tajawal" w:hAnsi="Tajawal" w:cs="Tajawal" w:hint="cs"/>
+          <w:rFonts w:ascii="Tajawal" w:hAnsi="Tajawal" w:cs="Tajawal"/>
           <w:sz w:val="20"/>
           <w:szCs w:val="20"/>
           <w:rtl/>
@@ -1164,7 +1160,7 @@
           <w:szCs w:val="20"/>
           <w:rtl/>
         </w:rPr>
-        <w:t xml:space="preserve">تكثيف الأمن العام للموقع </w:t>
+        <w:t xml:space="preserve">إمكانية تحقيق ارباح راجعة لتغذية خدمات الموقع </w:t>
       </w:r>
     </w:p>
     <w:p>
@@ -1176,7 +1172,7 @@
         </w:numPr>
         <w:spacing w:after="0" w:line="480" w:lineRule="auto"/>
         <w:rPr>
-          <w:rFonts w:ascii="Tajawal" w:hAnsi="Tajawal" w:cs="Tajawal" w:hint="cs"/>
+          <w:rFonts w:ascii="Tajawal" w:hAnsi="Tajawal" w:cs="Tajawal"/>
           <w:sz w:val="20"/>
           <w:szCs w:val="20"/>
           <w:rtl/>
@@ -1189,14 +1185,16 @@
           <w:szCs w:val="20"/>
           <w:rtl/>
         </w:rPr>
-        <w:t>ايجاد مستثمرين للموقع لضمان استمراريته مقابل ازالة الاعلانات وزيادة كفاءة الجودة</w:t>
-      </w:r>
+        <w:t xml:space="preserve">ترتيب ملفات المشروع لجعله قابل للتطوير من قبل أي مطور آخر </w:t>
+      </w:r>
+      <w:bookmarkStart w:id="0" w:name="_GoBack"/>
+      <w:bookmarkEnd w:id="0"/>
     </w:p>
     <w:p>
       <w:pPr>
         <w:spacing w:after="0" w:line="480" w:lineRule="auto"/>
         <w:rPr>
-          <w:rFonts w:ascii="Tajawal" w:hAnsi="Tajawal" w:cs="Tajawal" w:hint="cs"/>
+          <w:rFonts w:ascii="Tajawal" w:hAnsi="Tajawal" w:cs="Tajawal"/>
           <w:sz w:val="20"/>
           <w:szCs w:val="20"/>
           <w:rtl/>
@@ -1207,7 +1205,7 @@
       <w:pPr>
         <w:spacing w:after="0" w:line="480" w:lineRule="auto"/>
         <w:rPr>
-          <w:rFonts w:ascii="Tajawal" w:hAnsi="Tajawal" w:cs="Tajawal" w:hint="cs"/>
+          <w:rFonts w:ascii="Tajawal" w:hAnsi="Tajawal" w:cs="Tajawal"/>
           <w:sz w:val="20"/>
           <w:szCs w:val="20"/>
           <w:rtl/>
@@ -1217,20 +1215,9 @@
     <w:p>
       <w:pPr>
         <w:spacing w:after="0" w:line="480" w:lineRule="auto"/>
-        <w:rPr>
-          <w:rFonts w:ascii="Tajawal" w:hAnsi="Tajawal" w:cs="Tajawal" w:hint="cs"/>
-          <w:sz w:val="20"/>
-          <w:szCs w:val="20"/>
-          <w:rtl/>
-        </w:rPr>
-      </w:pPr>
-    </w:p>
-    <w:p>
-      <w:pPr>
-        <w:spacing w:after="0" w:line="480" w:lineRule="auto"/>
         <w:jc w:val="center"/>
         <w:rPr>
-          <w:rFonts w:ascii="Tajawal" w:hAnsi="Tajawal" w:cs="Tajawal" w:hint="cs"/>
+          <w:rFonts w:ascii="Tajawal" w:hAnsi="Tajawal" w:cs="Tajawal"/>
           <w:b/>
           <w:bCs/>
           <w:sz w:val="24"/>
@@ -1244,7 +1231,7 @@
         <w:spacing w:line="480" w:lineRule="auto"/>
         <w:jc w:val="center"/>
         <w:rPr>
-          <w:rFonts w:ascii="Tajawal" w:hAnsi="Tajawal" w:cs="Tajawal" w:hint="cs"/>
+          <w:rFonts w:ascii="Tajawal" w:hAnsi="Tajawal" w:cs="Tajawal"/>
           <w:b/>
           <w:bCs/>
           <w:sz w:val="28"/>
@@ -1301,7 +1288,7 @@
   <w:abstractNum w:abstractNumId="0">
     <w:nsid w:val="1133124B"/>
     <w:multiLevelType w:val="hybridMultilevel"/>
-    <w:tmpl w:val="E8E88A32"/>
+    <w:tmpl w:val="05A03B0C"/>
     <w:lvl w:ilvl="0" w:tplc="04090001">
       <w:start w:val="1"/>
       <w:numFmt w:val="bullet"/>
@@ -2521,7 +2508,7 @@
   <a:extraClrSchemeLst/>
   <a:extLst>
     <a:ext uri="{05A4C25C-085E-4340-85A3-A5531E510DB2}">
-      <thm15:themeFamily xmlns="" xmlns:thm15="http://schemas.microsoft.com/office/thememl/2012/main" name="Office Theme" id="{62F939B6-93AF-4DB8-9C6B-D6C7DFDC589F}" vid="{4A3C46E8-61CC-4603-A589-7422A47A8E4A}"/>
+      <thm15:themeFamily xmlns:thm15="http://schemas.microsoft.com/office/thememl/2012/main" xmlns="" name="Office Theme" id="{62F939B6-93AF-4DB8-9C6B-D6C7DFDC589F}" vid="{4A3C46E8-61CC-4603-A589-7422A47A8E4A}"/>
     </a:ext>
   </a:extLst>
 </a:theme>

</xml_diff>